<commit_message>
Just add budget (to do : fill the budget details)
</commit_message>
<xml_diff>
--- a/doc/to_delete/DossierCandidature-BJT 2016-2017.docx
+++ b/doc/to_delete/DossierCandidature-BJT 2016-2017.docx
@@ -189,7 +189,7 @@
       <w:r>
         <w:rPr/>
         <w:drawing>
-          <wp:inline distT="0" distB="1270" distL="0" distR="9525">
+          <wp:inline distT="0" distB="0" distL="0" distR="0">
             <wp:extent cx="5756275" cy="938530"/>
             <wp:effectExtent l="0" t="0" r="0" b="0"/>
             <wp:docPr id="1" name="Image 6" descr=""/>
@@ -271,7 +271,7 @@
                 <wp:positionV relativeFrom="paragraph">
                   <wp:posOffset>254635</wp:posOffset>
                 </wp:positionV>
-                <wp:extent cx="5696585" cy="4404995"/>
+                <wp:extent cx="5697220" cy="4405630"/>
                 <wp:effectExtent l="25400" t="25400" r="19050" b="15240"/>
                 <wp:wrapNone/>
                 <wp:docPr id="2" name="Zone de texte 7"/>
@@ -282,7 +282,7 @@
                       <wps:spPr>
                         <a:xfrm>
                           <a:off x="0" y="0"/>
-                          <a:ext cx="5695920" cy="4404240"/>
+                          <a:ext cx="5696640" cy="4404960"/>
                         </a:xfrm>
                         <a:prstGeom prst="rect">
                           <a:avLst/>
@@ -504,14 +504,14 @@
                               <w:pStyle w:val="Contenudecadre"/>
                               <w:jc w:val="both"/>
                               <w:rPr>
-                                <w:rFonts w:ascii="Tahoma" w:hAnsi="Tahoma" w:eastAsia="ＭＳ ゴシック" w:cs="Tahoma" w:eastAsiaTheme="majorEastAsia"/>
+                                <w:rFonts w:ascii="Tahoma" w:hAnsi="Tahoma" w:eastAsia="" w:cs="Tahoma" w:eastAsiaTheme="majorEastAsia"/>
                                 <w:sz w:val="22"/>
                                 <w:szCs w:val="22"/>
                               </w:rPr>
                             </w:pPr>
                             <w:r>
                               <w:rPr>
-                                <w:rFonts w:eastAsia="ＭＳ ゴシック" w:cs="Tahoma" w:eastAsiaTheme="majorEastAsia" w:ascii="Tahoma" w:hAnsi="Tahoma"/>
+                                <w:rFonts w:eastAsia="" w:cs="Tahoma" w:eastAsiaTheme="majorEastAsia" w:ascii="Tahoma" w:hAnsi="Tahoma"/>
                                 <w:sz w:val="22"/>
                                 <w:szCs w:val="22"/>
                               </w:rPr>
@@ -522,14 +522,14 @@
                               <w:pStyle w:val="Contenudecadre"/>
                               <w:jc w:val="both"/>
                               <w:rPr>
-                                <w:rFonts w:ascii="Tahoma" w:hAnsi="Tahoma" w:eastAsia="ＭＳ ゴシック" w:cs="Tahoma" w:eastAsiaTheme="majorEastAsia"/>
+                                <w:rFonts w:ascii="Tahoma" w:hAnsi="Tahoma" w:eastAsia="" w:cs="Tahoma" w:eastAsiaTheme="majorEastAsia"/>
                                 <w:sz w:val="22"/>
                                 <w:szCs w:val="22"/>
                               </w:rPr>
                             </w:pPr>
                             <w:r>
                               <w:rPr>
-                                <w:rFonts w:eastAsia="ＭＳ ゴシック" w:cs="Tahoma" w:ascii="Tahoma" w:hAnsi="Tahoma" w:eastAsiaTheme="majorEastAsia"/>
+                                <w:rFonts w:eastAsia="" w:cs="Tahoma" w:ascii="Tahoma" w:hAnsi="Tahoma" w:eastAsiaTheme="majorEastAsia"/>
                                 <w:b/>
                                 <w:sz w:val="22"/>
                                 <w:szCs w:val="22"/>
@@ -538,7 +538,7 @@
                             </w:r>
                             <w:r>
                               <w:rPr>
-                                <w:rFonts w:eastAsia="ＭＳ ゴシック" w:cs="Tahoma" w:ascii="Tahoma" w:hAnsi="Tahoma" w:eastAsiaTheme="majorEastAsia"/>
+                                <w:rFonts w:eastAsia="" w:cs="Tahoma" w:ascii="Tahoma" w:hAnsi="Tahoma" w:eastAsiaTheme="majorEastAsia"/>
                                 <w:sz w:val="22"/>
                                 <w:szCs w:val="22"/>
                               </w:rPr>
@@ -550,14 +550,14 @@
                               <w:pStyle w:val="Contenudecadre"/>
                               <w:jc w:val="both"/>
                               <w:rPr>
-                                <w:rFonts w:ascii="Tahoma" w:hAnsi="Tahoma" w:eastAsia="ＭＳ ゴシック" w:cs="Tahoma" w:eastAsiaTheme="majorEastAsia"/>
+                                <w:rFonts w:ascii="Tahoma" w:hAnsi="Tahoma" w:eastAsia="" w:cs="Tahoma" w:eastAsiaTheme="majorEastAsia"/>
                                 <w:sz w:val="22"/>
                                 <w:szCs w:val="22"/>
                               </w:rPr>
                             </w:pPr>
                             <w:r>
                               <w:rPr>
-                                <w:rFonts w:eastAsia="ＭＳ ゴシック" w:cs="Tahoma" w:ascii="Tahoma" w:hAnsi="Tahoma" w:eastAsiaTheme="majorEastAsia"/>
+                                <w:rFonts w:eastAsia="" w:cs="Tahoma" w:ascii="Tahoma" w:hAnsi="Tahoma" w:eastAsiaTheme="majorEastAsia"/>
                                 <w:b/>
                                 <w:sz w:val="22"/>
                                 <w:szCs w:val="22"/>
@@ -566,7 +566,7 @@
                             </w:r>
                             <w:r>
                               <w:rPr>
-                                <w:rFonts w:eastAsia="ＭＳ ゴシック" w:cs="Tahoma" w:ascii="Tahoma" w:hAnsi="Tahoma" w:eastAsiaTheme="majorEastAsia"/>
+                                <w:rFonts w:eastAsia="" w:cs="Tahoma" w:ascii="Tahoma" w:hAnsi="Tahoma" w:eastAsiaTheme="majorEastAsia"/>
                                 <w:sz w:val="22"/>
                                 <w:szCs w:val="22"/>
                               </w:rPr>
@@ -882,7 +882,7 @@
           </mc:Choice>
           <mc:Fallback>
             <w:pict>
-              <v:rect id="shape_0" ID="Zone de texte 7" stroked="t" style="position:absolute;margin-left:-5.55pt;margin-top:20.05pt;width:448.45pt;height:346.75pt;mso-position-horizontal:right;mso-position-horizontal-relative:margin" wp14:anchorId="0E394E2E">
+              <v:rect id="shape_0" ID="Zone de texte 7" stroked="t" style="position:absolute;margin-left:-5.6pt;margin-top:20.05pt;width:448.5pt;height:346.8pt;mso-position-horizontal:right;mso-position-horizontal-relative:margin" wp14:anchorId="0E394E2E">
                 <w10:wrap type="square"/>
                 <v:fill o:detectmouseclick="t" on="false"/>
                 <v:stroke color="#fac090" weight="38160" joinstyle="round" endcap="flat"/>
@@ -1080,14 +1080,14 @@
                         <w:pStyle w:val="Contenudecadre"/>
                         <w:jc w:val="both"/>
                         <w:rPr>
-                          <w:rFonts w:ascii="Tahoma" w:hAnsi="Tahoma" w:eastAsia="ＭＳ ゴシック" w:cs="Tahoma" w:eastAsiaTheme="majorEastAsia"/>
+                          <w:rFonts w:ascii="Tahoma" w:hAnsi="Tahoma" w:eastAsia="" w:cs="Tahoma" w:eastAsiaTheme="majorEastAsia"/>
                           <w:sz w:val="22"/>
                           <w:szCs w:val="22"/>
                         </w:rPr>
                       </w:pPr>
                       <w:r>
                         <w:rPr>
-                          <w:rFonts w:eastAsia="ＭＳ ゴシック" w:cs="Tahoma" w:eastAsiaTheme="majorEastAsia" w:ascii="Tahoma" w:hAnsi="Tahoma"/>
+                          <w:rFonts w:eastAsia="" w:cs="Tahoma" w:eastAsiaTheme="majorEastAsia" w:ascii="Tahoma" w:hAnsi="Tahoma"/>
                           <w:sz w:val="22"/>
                           <w:szCs w:val="22"/>
                         </w:rPr>
@@ -1098,14 +1098,14 @@
                         <w:pStyle w:val="Contenudecadre"/>
                         <w:jc w:val="both"/>
                         <w:rPr>
-                          <w:rFonts w:ascii="Tahoma" w:hAnsi="Tahoma" w:eastAsia="ＭＳ ゴシック" w:cs="Tahoma" w:eastAsiaTheme="majorEastAsia"/>
+                          <w:rFonts w:ascii="Tahoma" w:hAnsi="Tahoma" w:eastAsia="" w:cs="Tahoma" w:eastAsiaTheme="majorEastAsia"/>
                           <w:sz w:val="22"/>
                           <w:szCs w:val="22"/>
                         </w:rPr>
                       </w:pPr>
                       <w:r>
                         <w:rPr>
-                          <w:rFonts w:eastAsia="ＭＳ ゴシック" w:cs="Tahoma" w:ascii="Tahoma" w:hAnsi="Tahoma" w:eastAsiaTheme="majorEastAsia"/>
+                          <w:rFonts w:eastAsia="" w:cs="Tahoma" w:ascii="Tahoma" w:hAnsi="Tahoma" w:eastAsiaTheme="majorEastAsia"/>
                           <w:b/>
                           <w:sz w:val="22"/>
                           <w:szCs w:val="22"/>
@@ -1114,7 +1114,7 @@
                       </w:r>
                       <w:r>
                         <w:rPr>
-                          <w:rFonts w:eastAsia="ＭＳ ゴシック" w:cs="Tahoma" w:ascii="Tahoma" w:hAnsi="Tahoma" w:eastAsiaTheme="majorEastAsia"/>
+                          <w:rFonts w:eastAsia="" w:cs="Tahoma" w:ascii="Tahoma" w:hAnsi="Tahoma" w:eastAsiaTheme="majorEastAsia"/>
                           <w:sz w:val="22"/>
                           <w:szCs w:val="22"/>
                         </w:rPr>
@@ -1126,14 +1126,14 @@
                         <w:pStyle w:val="Contenudecadre"/>
                         <w:jc w:val="both"/>
                         <w:rPr>
-                          <w:rFonts w:ascii="Tahoma" w:hAnsi="Tahoma" w:eastAsia="ＭＳ ゴシック" w:cs="Tahoma" w:eastAsiaTheme="majorEastAsia"/>
+                          <w:rFonts w:ascii="Tahoma" w:hAnsi="Tahoma" w:eastAsia="" w:cs="Tahoma" w:eastAsiaTheme="majorEastAsia"/>
                           <w:sz w:val="22"/>
                           <w:szCs w:val="22"/>
                         </w:rPr>
                       </w:pPr>
                       <w:r>
                         <w:rPr>
-                          <w:rFonts w:eastAsia="ＭＳ ゴシック" w:cs="Tahoma" w:ascii="Tahoma" w:hAnsi="Tahoma" w:eastAsiaTheme="majorEastAsia"/>
+                          <w:rFonts w:eastAsia="" w:cs="Tahoma" w:ascii="Tahoma" w:hAnsi="Tahoma" w:eastAsiaTheme="majorEastAsia"/>
                           <w:b/>
                           <w:sz w:val="22"/>
                           <w:szCs w:val="22"/>
@@ -1142,7 +1142,7 @@
                       </w:r>
                       <w:r>
                         <w:rPr>
-                          <w:rFonts w:eastAsia="ＭＳ ゴシック" w:cs="Tahoma" w:ascii="Tahoma" w:hAnsi="Tahoma" w:eastAsiaTheme="majorEastAsia"/>
+                          <w:rFonts w:eastAsia="" w:cs="Tahoma" w:ascii="Tahoma" w:hAnsi="Tahoma" w:eastAsiaTheme="majorEastAsia"/>
                           <w:sz w:val="22"/>
                           <w:szCs w:val="22"/>
                         </w:rPr>
@@ -2058,19 +2058,7 @@
         <w:rPr>
           <w:rFonts w:cs="Tahoma" w:ascii="Tahoma" w:hAnsi="Tahoma"/>
         </w:rPr>
-        <w:t xml:space="preserve">La compréhension des électro-encéphalogrammes (EEG) est de nos jours un des plus grands challenges informatiques. De nombreuses techniques ont été développées pour les classifier, les traiter et essayer de les comprendre. Le seul rempart à leur utilisation dans la vie de tous les jours est le besoin en calcul informatique pour les traduire et les comprendre. Dernièrement, le pilotage de drône </w:t>
-      </w:r>
-      <w:r>
-        <w:rPr>
-          <w:rFonts w:cs="Tahoma" w:ascii="Tahoma" w:hAnsi="Tahoma"/>
-        </w:rPr>
-        <w:t>grâce à la pensée (interprétation d’EEG)</w:t>
-      </w:r>
-      <w:r>
-        <w:rPr>
-          <w:rFonts w:cs="Tahoma" w:ascii="Tahoma" w:hAnsi="Tahoma"/>
-        </w:rPr>
-        <w:t xml:space="preserve"> a été rendu possible grâce à des universités américaines. Cela nécessite néanmoins d’être relié à un dispositif extrêmement onéreux. Le but du projet est de trouver une méthode pour pouvoir interpréter ces EEG en temps réel et à faible coûts de calculs. </w:t>
+        <w:t xml:space="preserve">La compréhension des électro-encéphalogrammes (EEG) est de nos jours un des plus grands challenges informatiques. De nombreuses techniques ont été développées pour les classifier, les traiter et essayer de les comprendre. Le seul rempart à leur utilisation dans la vie de tous les jours est le besoin en calcul informatique pour les traduire et les comprendre. Dernièrement, le pilotage de drône grâce à la pensée (interprétation d’EEG) a été rendu possible grâce à des universités américaines. Cela nécessite néanmoins d’être relié à un dispositif extrêmement onéreux. Le but du projet est de trouver une méthode pour pouvoir interpréter ces EEG en temps réel et à faible coûts de calculs. </w:t>
       </w:r>
     </w:p>
     <w:p>
@@ -2092,7 +2080,97 @@
           <w:u w:val="none"/>
           <w:em w:val="none"/>
         </w:rPr>
-        <w:t>L’objectif serait de développer un dispositif qui permettrait de signaler en temps réel les risques qu</w:t>
+        <w:t>L’objectif serait de développer un dispositif qui permettrait de signaler en temps réel les risques que son porteur encourt comme une crise d’épilepsie ou une crise cardiaque. En effet, il existe des signaux spécifiques dans les EEG qui permettent de prédire de tels événements.</w:t>
+      </w:r>
+    </w:p>
+    <w:p>
+      <w:pPr>
+        <w:pStyle w:val="Normal"/>
+        <w:rPr>
+          <w:rFonts w:ascii="Tahoma" w:hAnsi="Tahoma" w:cs="Tahoma"/>
+        </w:rPr>
+      </w:pPr>
+      <w:r>
+        <w:rPr>
+          <w:rFonts w:cs="Tahoma" w:ascii="Tahoma" w:hAnsi="Tahoma"/>
+        </w:rPr>
+      </w:r>
+    </w:p>
+    <w:p>
+      <w:pPr>
+        <w:pStyle w:val="Normal"/>
+        <w:rPr>
+          <w:rFonts w:ascii="Tahoma" w:hAnsi="Tahoma" w:cs="Tahoma"/>
+        </w:rPr>
+      </w:pPr>
+      <w:r>
+        <w:rPr>
+          <w:rFonts w:cs="Tahoma" w:ascii="Tahoma" w:hAnsi="Tahoma"/>
+        </w:rPr>
+      </w:r>
+    </w:p>
+    <w:p>
+      <w:pPr>
+        <w:pStyle w:val="Normal"/>
+        <w:rPr>
+          <w:rFonts w:ascii="Tahoma" w:hAnsi="Tahoma" w:cs="Tahoma"/>
+        </w:rPr>
+      </w:pPr>
+      <w:r>
+        <w:rPr>
+          <w:rFonts w:cs="Tahoma" w:ascii="Tahoma" w:hAnsi="Tahoma"/>
+        </w:rPr>
+      </w:r>
+    </w:p>
+    <w:p>
+      <w:pPr>
+        <w:pStyle w:val="Normal"/>
+        <w:rPr>
+          <w:rFonts w:ascii="Tahoma" w:hAnsi="Tahoma" w:cs="Tahoma"/>
+        </w:rPr>
+      </w:pPr>
+      <w:r>
+        <w:rPr>
+          <w:rFonts w:cs="Tahoma" w:ascii="Tahoma" w:hAnsi="Tahoma"/>
+        </w:rPr>
+      </w:r>
+    </w:p>
+    <w:p>
+      <w:pPr>
+        <w:pStyle w:val="Normal"/>
+        <w:rPr>
+          <w:rFonts w:ascii="Tahoma" w:hAnsi="Tahoma" w:cs="Tahoma"/>
+        </w:rPr>
+      </w:pPr>
+      <w:r>
+        <w:rPr>
+          <w:rFonts w:cs="Tahoma" w:ascii="Tahoma" w:hAnsi="Tahoma"/>
+        </w:rPr>
+      </w:r>
+    </w:p>
+    <w:p>
+      <w:pPr>
+        <w:pStyle w:val="Normal"/>
+        <w:rPr>
+          <w:rFonts w:ascii="Tahoma" w:hAnsi="Tahoma" w:cs="Tahoma"/>
+        </w:rPr>
+      </w:pPr>
+      <w:r>
+        <w:rPr>
+          <w:rFonts w:cs="Tahoma" w:ascii="Tahoma" w:hAnsi="Tahoma"/>
+        </w:rPr>
+      </w:r>
+    </w:p>
+    <w:p>
+      <w:pPr>
+        <w:pStyle w:val="Normal"/>
+        <w:rPr/>
+      </w:pPr>
+      <w:r>
+        <w:rPr>
+          <w:rFonts w:cs="Tahoma" w:ascii="Tahoma" w:hAnsi="Tahoma"/>
+        </w:rPr>
+        <w:t xml:space="preserve"> </w:t>
       </w:r>
       <w:r>
         <w:rPr>
@@ -2108,10 +2186,11 @@
           <w:u w:val="none"/>
           <w:em w:val="none"/>
         </w:rPr>
-        <w:t>e son porteur</w:t>
-      </w:r>
-      <w:r>
-        <w:rPr>
+        <w:t xml:space="preserve">Les applications de ce projet son multiples et ne se résument pas à la détection de risques cardio-vasculaires. Par exemple, pour les personnes portant une prothèse, la détection d’un signal neuronal spécifique au niveau du cerveau pourrait induire un mouvement ou une action associée de la prothèse. </w:t>
+      </w:r>
+      <w:r>
+        <w:rPr>
+          <w:rFonts w:cs="Tahoma" w:ascii="Tahoma" w:hAnsi="Tahoma"/>
           <w:b w:val="false"/>
           <w:i w:val="false"/>
           <w:strike w:val="false"/>
@@ -2124,277 +2203,6 @@
           <w:u w:val="none"/>
           <w:em w:val="none"/>
         </w:rPr>
-        <w:t xml:space="preserve"> encourt comme une crise d’épilepsie ou une crise cardiaque. En effet, il existe des signaux spécifiques dans les EEG qui permettent de prédire de tels événements.</w:t>
-      </w:r>
-    </w:p>
-    <w:p>
-      <w:pPr>
-        <w:pStyle w:val="Normal"/>
-        <w:rPr>
-          <w:rFonts w:ascii="Tahoma" w:hAnsi="Tahoma" w:cs="Tahoma"/>
-        </w:rPr>
-      </w:pPr>
-      <w:r>
-        <w:rPr/>
-      </w:r>
-    </w:p>
-    <w:p>
-      <w:pPr>
-        <w:pStyle w:val="Normal"/>
-        <w:rPr>
-          <w:rFonts w:ascii="Tahoma" w:hAnsi="Tahoma" w:cs="Tahoma"/>
-        </w:rPr>
-      </w:pPr>
-      <w:r>
-        <w:rPr/>
-      </w:r>
-    </w:p>
-    <w:p>
-      <w:pPr>
-        <w:pStyle w:val="Normal"/>
-        <w:rPr>
-          <w:rFonts w:ascii="Tahoma" w:hAnsi="Tahoma" w:cs="Tahoma"/>
-        </w:rPr>
-      </w:pPr>
-      <w:r>
-        <w:rPr/>
-      </w:r>
-    </w:p>
-    <w:p>
-      <w:pPr>
-        <w:pStyle w:val="Normal"/>
-        <w:rPr>
-          <w:rFonts w:ascii="Tahoma" w:hAnsi="Tahoma" w:cs="Tahoma"/>
-        </w:rPr>
-      </w:pPr>
-      <w:r>
-        <w:rPr/>
-      </w:r>
-    </w:p>
-    <w:p>
-      <w:pPr>
-        <w:pStyle w:val="Normal"/>
-        <w:rPr>
-          <w:rFonts w:ascii="Tahoma" w:hAnsi="Tahoma" w:cs="Tahoma"/>
-        </w:rPr>
-      </w:pPr>
-      <w:r>
-        <w:rPr/>
-      </w:r>
-    </w:p>
-    <w:p>
-      <w:pPr>
-        <w:pStyle w:val="Normal"/>
-        <w:rPr>
-          <w:rFonts w:ascii="Tahoma" w:hAnsi="Tahoma" w:cs="Tahoma"/>
-        </w:rPr>
-      </w:pPr>
-      <w:r>
-        <w:rPr/>
-      </w:r>
-    </w:p>
-    <w:p>
-      <w:pPr>
-        <w:pStyle w:val="Normal"/>
-        <w:rPr/>
-      </w:pPr>
-      <w:r>
-        <w:rPr>
-          <w:rFonts w:cs="Tahoma" w:ascii="Tahoma" w:hAnsi="Tahoma"/>
-        </w:rPr>
-        <w:t xml:space="preserve"> </w:t>
-      </w:r>
-      <w:r>
-        <w:rPr>
-          <w:b w:val="false"/>
-          <w:i w:val="false"/>
-          <w:strike w:val="false"/>
-          <w:dstrike w:val="false"/>
-          <w:outline w:val="false"/>
-          <w:shadow w:val="false"/>
-          <w:color w:val="00000A"/>
-          <w:spacing w:val="0"/>
-          <w:sz w:val="24"/>
-          <w:u w:val="none"/>
-          <w:em w:val="none"/>
-        </w:rPr>
-        <w:t xml:space="preserve">Les applications de ce projet son multiples et ne se résument pas à la détection de risques cardio-vasculaires. Par exemple, pour les personnes portant une </w:t>
-      </w:r>
-      <w:r>
-        <w:rPr>
-          <w:b w:val="false"/>
-          <w:i w:val="false"/>
-          <w:strike w:val="false"/>
-          <w:dstrike w:val="false"/>
-          <w:outline w:val="false"/>
-          <w:shadow w:val="false"/>
-          <w:color w:val="00000A"/>
-          <w:spacing w:val="0"/>
-          <w:sz w:val="24"/>
-          <w:u w:val="none"/>
-          <w:em w:val="none"/>
-        </w:rPr>
-        <w:t>prothèse</w:t>
-      </w:r>
-      <w:r>
-        <w:rPr>
-          <w:b w:val="false"/>
-          <w:i w:val="false"/>
-          <w:strike w:val="false"/>
-          <w:dstrike w:val="false"/>
-          <w:outline w:val="false"/>
-          <w:shadow w:val="false"/>
-          <w:color w:val="00000A"/>
-          <w:spacing w:val="0"/>
-          <w:sz w:val="24"/>
-          <w:u w:val="none"/>
-          <w:em w:val="none"/>
-        </w:rPr>
-        <w:t xml:space="preserve">, la détection d’un signal </w:t>
-      </w:r>
-      <w:r>
-        <w:rPr>
-          <w:b w:val="false"/>
-          <w:i w:val="false"/>
-          <w:strike w:val="false"/>
-          <w:dstrike w:val="false"/>
-          <w:outline w:val="false"/>
-          <w:shadow w:val="false"/>
-          <w:color w:val="00000A"/>
-          <w:spacing w:val="0"/>
-          <w:sz w:val="24"/>
-          <w:u w:val="none"/>
-          <w:em w:val="none"/>
-        </w:rPr>
-        <w:t>neuronal</w:t>
-      </w:r>
-      <w:r>
-        <w:rPr>
-          <w:b w:val="false"/>
-          <w:i w:val="false"/>
-          <w:strike w:val="false"/>
-          <w:dstrike w:val="false"/>
-          <w:outline w:val="false"/>
-          <w:shadow w:val="false"/>
-          <w:color w:val="00000A"/>
-          <w:spacing w:val="0"/>
-          <w:sz w:val="24"/>
-          <w:u w:val="none"/>
-          <w:em w:val="none"/>
-        </w:rPr>
-        <w:t xml:space="preserve"> spécifique au niveau d</w:t>
-      </w:r>
-      <w:r>
-        <w:rPr>
-          <w:b w:val="false"/>
-          <w:i w:val="false"/>
-          <w:strike w:val="false"/>
-          <w:dstrike w:val="false"/>
-          <w:outline w:val="false"/>
-          <w:shadow w:val="false"/>
-          <w:color w:val="00000A"/>
-          <w:spacing w:val="0"/>
-          <w:sz w:val="24"/>
-          <w:u w:val="none"/>
-          <w:em w:val="none"/>
-        </w:rPr>
-        <w:t>u cerveau</w:t>
-      </w:r>
-      <w:r>
-        <w:rPr>
-          <w:b w:val="false"/>
-          <w:i w:val="false"/>
-          <w:strike w:val="false"/>
-          <w:dstrike w:val="false"/>
-          <w:outline w:val="false"/>
-          <w:shadow w:val="false"/>
-          <w:color w:val="00000A"/>
-          <w:spacing w:val="0"/>
-          <w:sz w:val="24"/>
-          <w:u w:val="none"/>
-          <w:em w:val="none"/>
-        </w:rPr>
-        <w:t xml:space="preserve"> pourrait </w:t>
-      </w:r>
-      <w:r>
-        <w:rPr>
-          <w:b w:val="false"/>
-          <w:i w:val="false"/>
-          <w:strike w:val="false"/>
-          <w:dstrike w:val="false"/>
-          <w:outline w:val="false"/>
-          <w:shadow w:val="false"/>
-          <w:color w:val="00000A"/>
-          <w:spacing w:val="0"/>
-          <w:sz w:val="24"/>
-          <w:u w:val="none"/>
-          <w:em w:val="none"/>
-        </w:rPr>
-        <w:t>induire</w:t>
-      </w:r>
-      <w:r>
-        <w:rPr>
-          <w:b w:val="false"/>
-          <w:i w:val="false"/>
-          <w:strike w:val="false"/>
-          <w:dstrike w:val="false"/>
-          <w:outline w:val="false"/>
-          <w:shadow w:val="false"/>
-          <w:color w:val="00000A"/>
-          <w:spacing w:val="0"/>
-          <w:sz w:val="24"/>
-          <w:u w:val="none"/>
-          <w:em w:val="none"/>
-        </w:rPr>
-        <w:t xml:space="preserve"> un mouvement ou une action associée de la </w:t>
-      </w:r>
-      <w:r>
-        <w:rPr>
-          <w:b w:val="false"/>
-          <w:i w:val="false"/>
-          <w:strike w:val="false"/>
-          <w:dstrike w:val="false"/>
-          <w:outline w:val="false"/>
-          <w:shadow w:val="false"/>
-          <w:color w:val="00000A"/>
-          <w:spacing w:val="0"/>
-          <w:sz w:val="24"/>
-          <w:u w:val="none"/>
-          <w:em w:val="none"/>
-        </w:rPr>
-        <w:t>prothèse.</w:t>
-      </w:r>
-      <w:r>
-        <w:rPr>
-          <w:b w:val="false"/>
-          <w:i w:val="false"/>
-          <w:strike w:val="false"/>
-          <w:dstrike w:val="false"/>
-          <w:outline w:val="false"/>
-          <w:shadow w:val="false"/>
-          <w:color w:val="00000A"/>
-          <w:spacing w:val="0"/>
-          <w:sz w:val="24"/>
-          <w:u w:val="none"/>
-          <w:em w:val="none"/>
-        </w:rPr>
-        <w:t xml:space="preserve"> </w:t>
-      </w:r>
-      <w:r>
-        <w:rPr>
-          <w:rFonts w:cs="Tahoma" w:ascii="Tahoma" w:hAnsi="Tahoma"/>
-          <w:b w:val="false"/>
-          <w:i w:val="false"/>
-          <w:strike w:val="false"/>
-          <w:dstrike w:val="false"/>
-          <w:outline w:val="false"/>
-          <w:shadow w:val="false"/>
-          <w:color w:val="00000A"/>
-          <w:spacing w:val="0"/>
-          <w:sz w:val="24"/>
-          <w:u w:val="none"/>
-          <w:em w:val="none"/>
-        </w:rPr>
         <w:t>Il pourrait permettre de faire parler à l’aide d’un vocaliseur des personnes muettes.</w:t>
       </w:r>
     </w:p>
@@ -2513,15 +2321,19 @@
           <w:ilvl w:val="0"/>
           <w:numId w:val="5"/>
         </w:numPr>
-        <w:rPr>
-          <w:rFonts w:ascii="Tahoma" w:hAnsi="Tahoma" w:cs="Tahoma"/>
-        </w:rPr>
+        <w:rPr/>
       </w:pPr>
       <w:r>
         <w:rPr>
           <w:rFonts w:cs="Tahoma" w:ascii="Tahoma" w:hAnsi="Tahoma"/>
         </w:rPr>
         <w:t xml:space="preserve">Budget prévisionnel : </w:t>
+      </w:r>
+      <w:r>
+        <w:rPr>
+          <w:rFonts w:cs="Tahoma" w:ascii="Tahoma" w:hAnsi="Tahoma"/>
+        </w:rPr>
+        <w:t>2000 €</w:t>
       </w:r>
     </w:p>
     <w:p>
@@ -2925,7 +2737,7 @@
     <w:r>
       <w:rPr/>
       <w:drawing>
-        <wp:inline distT="0" distB="1905" distL="0" distR="0">
+        <wp:inline distT="0" distB="0" distL="0" distR="0">
           <wp:extent cx="1068705" cy="760095"/>
           <wp:effectExtent l="0" t="0" r="0" b="0"/>
           <wp:docPr id="6" name="Image1" descr=""/>
@@ -2979,6 +2791,9 @@
       </w:pPr>
       <w:rPr>
         <w:rFonts w:ascii="Symbol" w:hAnsi="Symbol" w:cs="Symbol" w:hint="default"/>
+        <w:sz w:val="22"/>
+        <w:b/>
+        <w:rFonts w:cs="Symbol"/>
       </w:rPr>
     </w:lvl>
     <w:lvl w:ilvl="1">
@@ -3004,6 +2819,7 @@
       </w:pPr>
       <w:rPr>
         <w:rFonts w:ascii="Wingdings" w:hAnsi="Wingdings" w:cs="Wingdings" w:hint="default"/>
+        <w:rFonts w:cs="Wingdings"/>
       </w:rPr>
     </w:lvl>
     <w:lvl w:ilvl="3">
@@ -3016,6 +2832,7 @@
       </w:pPr>
       <w:rPr>
         <w:rFonts w:ascii="Symbol" w:hAnsi="Symbol" w:cs="Symbol" w:hint="default"/>
+        <w:rFonts w:cs="Symbol"/>
       </w:rPr>
     </w:lvl>
     <w:lvl w:ilvl="4">
@@ -3041,6 +2858,7 @@
       </w:pPr>
       <w:rPr>
         <w:rFonts w:ascii="Wingdings" w:hAnsi="Wingdings" w:cs="Wingdings" w:hint="default"/>
+        <w:rFonts w:cs="Wingdings"/>
       </w:rPr>
     </w:lvl>
     <w:lvl w:ilvl="6">
@@ -3053,6 +2871,7 @@
       </w:pPr>
       <w:rPr>
         <w:rFonts w:ascii="Symbol" w:hAnsi="Symbol" w:cs="Symbol" w:hint="default"/>
+        <w:rFonts w:cs="Symbol"/>
       </w:rPr>
     </w:lvl>
     <w:lvl w:ilvl="7">
@@ -3078,6 +2897,7 @@
       </w:pPr>
       <w:rPr>
         <w:rFonts w:ascii="Wingdings" w:hAnsi="Wingdings" w:cs="Wingdings" w:hint="default"/>
+        <w:rFonts w:cs="Wingdings"/>
       </w:rPr>
     </w:lvl>
   </w:abstractNum>
@@ -3644,8 +3464,7 @@
   <w:docDefaults>
     <w:rPrDefault>
       <w:rPr>
-        <w:rFonts w:ascii="Cambria" w:hAnsi="Cambria" w:eastAsia="ＭＳ 明朝" w:cs="" w:asciiTheme="minorHAnsi" w:cstheme="minorBidi" w:eastAsiaTheme="minorEastAsia" w:hAnsiTheme="minorHAnsi"/>
-        <w:sz w:val="24"/>
+        <w:rFonts w:ascii="Cambria" w:hAnsi="Cambria" w:eastAsia="" w:cs="" w:asciiTheme="minorHAnsi" w:cstheme="minorBidi" w:eastAsiaTheme="minorEastAsia" w:hAnsiTheme="minorHAnsi"/>
         <w:szCs w:val="24"/>
         <w:lang w:val="fr-FR" w:eastAsia="fr-FR" w:bidi="ar-SA"/>
       </w:rPr>
@@ -4028,8 +3847,8 @@
       <w:jc w:val="left"/>
     </w:pPr>
     <w:rPr>
-      <w:rFonts w:ascii="Cambria" w:hAnsi="Cambria" w:eastAsia="ＭＳ 明朝" w:cs="" w:asciiTheme="minorHAnsi" w:cstheme="minorBidi" w:eastAsiaTheme="minorEastAsia" w:hAnsiTheme="minorHAnsi"/>
-      <w:color w:val="auto"/>
+      <w:rFonts w:ascii="Cambria" w:hAnsi="Cambria" w:eastAsia="" w:cs="" w:asciiTheme="minorHAnsi" w:cstheme="minorBidi" w:eastAsiaTheme="minorEastAsia" w:hAnsiTheme="minorHAnsi"/>
+      <w:color w:val="00000A"/>
       <w:sz w:val="24"/>
       <w:szCs w:val="24"/>
       <w:lang w:val="fr-FR" w:eastAsia="fr-FR" w:bidi="ar-SA"/>
@@ -4070,7 +3889,7 @@
       <w:outlineLvl w:val="1"/>
     </w:pPr>
     <w:rPr>
-      <w:rFonts w:ascii="Calibri" w:hAnsi="Calibri" w:eastAsia="ＭＳ ゴシック" w:cs="" w:asciiTheme="majorHAnsi" w:cstheme="majorBidi" w:eastAsiaTheme="majorEastAsia" w:hAnsiTheme="majorHAnsi"/>
+      <w:rFonts w:ascii="Calibri" w:hAnsi="Calibri" w:eastAsia="" w:cs="" w:asciiTheme="majorHAnsi" w:cstheme="majorBidi" w:eastAsiaTheme="majorEastAsia" w:hAnsiTheme="majorHAnsi"/>
       <w:color w:val="365F91" w:themeColor="accent1" w:themeShade="bf"/>
       <w:sz w:val="26"/>
       <w:szCs w:val="26"/>
@@ -4138,7 +3957,7 @@
     <w:qFormat/>
     <w:rsid w:val="000f2b47"/>
     <w:rPr>
-      <w:rFonts w:ascii="Calibri" w:hAnsi="Calibri" w:eastAsia="ＭＳ ゴシック" w:cs="" w:asciiTheme="majorHAnsi" w:cstheme="majorBidi" w:eastAsiaTheme="majorEastAsia" w:hAnsiTheme="majorHAnsi"/>
+      <w:rFonts w:ascii="Calibri" w:hAnsi="Calibri" w:eastAsia="" w:cs="" w:asciiTheme="majorHAnsi" w:cstheme="majorBidi" w:eastAsiaTheme="majorEastAsia" w:hAnsiTheme="majorHAnsi"/>
       <w:color w:val="365F91" w:themeColor="accent1" w:themeShade="bf"/>
       <w:sz w:val="26"/>
       <w:szCs w:val="26"/>
@@ -4293,6 +4112,71 @@
     <w:qFormat/>
     <w:rPr>
       <w:rFonts w:cs="Courier New"/>
+    </w:rPr>
+  </w:style>
+  <w:style w:type="character" w:styleId="ListLabel19">
+    <w:name w:val="ListLabel 19"/>
+    <w:qFormat/>
+    <w:rPr>
+      <w:rFonts w:ascii="Tahoma" w:hAnsi="Tahoma" w:cs="Symbol"/>
+      <w:b/>
+      <w:sz w:val="22"/>
+    </w:rPr>
+  </w:style>
+  <w:style w:type="character" w:styleId="ListLabel20">
+    <w:name w:val="ListLabel 20"/>
+    <w:qFormat/>
+    <w:rPr>
+      <w:rFonts w:cs="Courier New"/>
+    </w:rPr>
+  </w:style>
+  <w:style w:type="character" w:styleId="ListLabel21">
+    <w:name w:val="ListLabel 21"/>
+    <w:qFormat/>
+    <w:rPr>
+      <w:rFonts w:cs="Wingdings"/>
+    </w:rPr>
+  </w:style>
+  <w:style w:type="character" w:styleId="ListLabel22">
+    <w:name w:val="ListLabel 22"/>
+    <w:qFormat/>
+    <w:rPr>
+      <w:rFonts w:cs="Symbol"/>
+    </w:rPr>
+  </w:style>
+  <w:style w:type="character" w:styleId="ListLabel23">
+    <w:name w:val="ListLabel 23"/>
+    <w:qFormat/>
+    <w:rPr>
+      <w:rFonts w:cs="Courier New"/>
+    </w:rPr>
+  </w:style>
+  <w:style w:type="character" w:styleId="ListLabel24">
+    <w:name w:val="ListLabel 24"/>
+    <w:qFormat/>
+    <w:rPr>
+      <w:rFonts w:cs="Wingdings"/>
+    </w:rPr>
+  </w:style>
+  <w:style w:type="character" w:styleId="ListLabel25">
+    <w:name w:val="ListLabel 25"/>
+    <w:qFormat/>
+    <w:rPr>
+      <w:rFonts w:cs="Symbol"/>
+    </w:rPr>
+  </w:style>
+  <w:style w:type="character" w:styleId="ListLabel26">
+    <w:name w:val="ListLabel 26"/>
+    <w:qFormat/>
+    <w:rPr>
+      <w:rFonts w:cs="Courier New"/>
+    </w:rPr>
+  </w:style>
+  <w:style w:type="character" w:styleId="ListLabel27">
+    <w:name w:val="ListLabel 27"/>
+    <w:qFormat/>
+    <w:rPr>
+      <w:rFonts w:cs="Wingdings"/>
     </w:rPr>
   </w:style>
   <w:style w:type="paragraph" w:styleId="Titre">

</xml_diff>

<commit_message>
Final verion of grant proposal
</commit_message>
<xml_diff>
--- a/doc/to_delete/DossierCandidature-BJT 2016-2017.docx
+++ b/doc/to_delete/DossierCandidature-BJT 2016-2017.docx
@@ -217,13 +217,13 @@
               <wp:anchor distT="0" distB="0" distL="114300" distR="114300" simplePos="0" relativeHeight="2" behindDoc="0" locked="0" layoutInCell="1" allowOverlap="1" wp14:anchorId="0E394E2E">
                 <wp:simplePos x="0" y="0"/>
                 <wp:positionH relativeFrom="margin">
-                  <wp:align>right</wp:align>
+                  <wp:posOffset>37824</wp:posOffset>
                 </wp:positionH>
                 <wp:positionV relativeFrom="paragraph">
-                  <wp:posOffset>254635</wp:posOffset>
+                  <wp:posOffset>275341</wp:posOffset>
                 </wp:positionV>
-                <wp:extent cx="5698490" cy="4406900"/>
-                <wp:effectExtent l="25400" t="25400" r="19050" b="15240"/>
+                <wp:extent cx="5698490" cy="4945711"/>
+                <wp:effectExtent l="19050" t="19050" r="0" b="7620"/>
                 <wp:wrapNone/>
                 <wp:docPr id="2" name="Zone de texte 7"/>
                 <wp:cNvGraphicFramePr/>
@@ -234,7 +234,7 @@
                       <wps:spPr>
                         <a:xfrm>
                           <a:off x="0" y="0"/>
-                          <a:ext cx="5697720" cy="4406400"/>
+                          <a:ext cx="5698490" cy="4945711"/>
                         </a:xfrm>
                         <a:prstGeom prst="rect">
                           <a:avLst/>
@@ -297,15 +297,7 @@
                                 <w:sz w:val="22"/>
                                 <w:szCs w:val="22"/>
                               </w:rPr>
-                              <w:t xml:space="preserve"> affirmé qu’ils exercent au sein d’une des structures </w:t>
-                            </w:r>
-                            <w:r>
-                              <w:rPr>
-                                <w:rFonts w:ascii="Tahoma" w:hAnsi="Tahoma" w:cs="Tahoma"/>
-                                <w:sz w:val="22"/>
-                                <w:szCs w:val="22"/>
-                              </w:rPr>
-                              <w:t xml:space="preserve">de  l’école. </w:t>
+                              <w:t xml:space="preserve"> affirmé qu’ils exercent au sein d’une des structures de  l’école. </w:t>
                             </w:r>
                           </w:p>
                           <w:p>
@@ -502,16 +494,7 @@
                                 <w:sz w:val="22"/>
                                 <w:szCs w:val="22"/>
                               </w:rPr>
-                              <w:t xml:space="preserve">Montant maximum d’une </w:t>
-                            </w:r>
-                            <w:r>
-                              <w:rPr>
-                                <w:rFonts w:ascii="Tahoma" w:eastAsiaTheme="majorEastAsia" w:hAnsi="Tahoma" w:cs="Tahoma"/>
-                                <w:b/>
-                                <w:sz w:val="22"/>
-                                <w:szCs w:val="22"/>
-                              </w:rPr>
-                              <w:t>bourse</w:t>
+                              <w:t>Montant maximum d’une bourse</w:t>
                             </w:r>
                             <w:r>
                               <w:rPr>
@@ -781,7 +764,7 @@
                           </w:p>
                         </w:txbxContent>
                       </wps:txbx>
-                      <wps:bodyPr>
+                      <wps:bodyPr wrap="square">
                         <a:prstTxWarp prst="textNoShape">
                           <a:avLst/>
                         </a:prstTxWarp>
@@ -790,12 +773,15 @@
                     </wps:wsp>
                   </a:graphicData>
                 </a:graphic>
+                <wp14:sizeRelV relativeFrom="margin">
+                  <wp14:pctHeight>0</wp14:pctHeight>
+                </wp14:sizeRelV>
               </wp:anchor>
             </w:drawing>
           </mc:Choice>
           <mc:Fallback>
             <w:pict>
-              <v:rect w14:anchorId="0E394E2E" id="Zone de texte 7" o:spid="_x0000_s1026" style="position:absolute;left:0;text-align:left;margin-left:397.5pt;margin-top:20.05pt;width:448.7pt;height:347pt;z-index:2;visibility:visible;mso-wrap-style:square;mso-wrap-distance-left:9pt;mso-wrap-distance-top:0;mso-wrap-distance-right:9pt;mso-wrap-distance-bottom:0;mso-position-horizontal:right;mso-position-horizontal-relative:margin;mso-position-vertical:absolute;mso-position-vertical-relative:text;v-text-anchor:top" o:gfxdata="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" filled="f" strokecolor="#fabf8f [1945]" strokeweight="1.06mm">
+              <v:rect w14:anchorId="0E394E2E" id="Zone de texte 7" o:spid="_x0000_s1026" style="position:absolute;left:0;text-align:left;margin-left:3pt;margin-top:21.7pt;width:448.7pt;height:389.45pt;z-index:2;visibility:visible;mso-wrap-style:square;mso-height-percent:0;mso-wrap-distance-left:9pt;mso-wrap-distance-top:0;mso-wrap-distance-right:9pt;mso-wrap-distance-bottom:0;mso-position-horizontal:absolute;mso-position-horizontal-relative:margin;mso-position-vertical:absolute;mso-position-vertical-relative:text;mso-height-percent:0;mso-height-relative:margin;v-text-anchor:top" o:gfxdata="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" filled="f" strokecolor="#fabf8f [1945]" strokeweight="1.06mm">
                 <v:stroke joinstyle="round"/>
                 <v:textbox>
                   <w:txbxContent>
@@ -832,15 +818,7 @@
                           <w:sz w:val="22"/>
                           <w:szCs w:val="22"/>
                         </w:rPr>
-                        <w:t xml:space="preserve"> affirmé qu’ils exercent au sein d’une des structures </w:t>
-                      </w:r>
-                      <w:r>
-                        <w:rPr>
-                          <w:rFonts w:ascii="Tahoma" w:hAnsi="Tahoma" w:cs="Tahoma"/>
-                          <w:sz w:val="22"/>
-                          <w:szCs w:val="22"/>
-                        </w:rPr>
-                        <w:t xml:space="preserve">de  l’école. </w:t>
+                        <w:t xml:space="preserve"> affirmé qu’ils exercent au sein d’une des structures de  l’école. </w:t>
                       </w:r>
                     </w:p>
                     <w:p>
@@ -1037,16 +1015,7 @@
                           <w:sz w:val="22"/>
                           <w:szCs w:val="22"/>
                         </w:rPr>
-                        <w:t xml:space="preserve">Montant maximum d’une </w:t>
-                      </w:r>
-                      <w:r>
-                        <w:rPr>
-                          <w:rFonts w:ascii="Tahoma" w:eastAsiaTheme="majorEastAsia" w:hAnsi="Tahoma" w:cs="Tahoma"/>
-                          <w:b/>
-                          <w:sz w:val="22"/>
-                          <w:szCs w:val="22"/>
-                        </w:rPr>
-                        <w:t>bourse</w:t>
+                        <w:t>Montant maximum d’une bourse</w:t>
                       </w:r>
                       <w:r>
                         <w:rPr>
@@ -1354,7 +1323,7 @@
         </w:rPr>
         <w:lastRenderedPageBreak/>
         <w:drawing>
-          <wp:anchor distT="0" distB="0" distL="114300" distR="114300" simplePos="0" relativeHeight="3" behindDoc="1" locked="0" layoutInCell="1" allowOverlap="1">
+          <wp:anchor distT="0" distB="0" distL="114300" distR="114300" simplePos="0" relativeHeight="3" behindDoc="1" locked="0" layoutInCell="1" allowOverlap="1" wp14:anchorId="7517CFCD" wp14:editId="2D8BDAF8">
             <wp:simplePos x="0" y="0"/>
             <wp:positionH relativeFrom="page">
               <wp:align>left</wp:align>
@@ -1491,6 +1460,12 @@
         </w:rPr>
         <w:t>Section / Filière : PRIDIS</w:t>
       </w:r>
+      <w:r>
+        <w:rPr>
+          <w:rFonts w:ascii="Tahoma" w:hAnsi="Tahoma" w:cs="Tahoma"/>
+        </w:rPr>
+        <w:t xml:space="preserve"> (Plateforme de Recherche Interdisciplinaire et Développement  Industriel du département Biosciences) </w:t>
+      </w:r>
     </w:p>
     <w:p>
       <w:pPr>
@@ -1587,16 +1562,7 @@
           <w:sz w:val="22"/>
           <w:szCs w:val="22"/>
         </w:rPr>
-        <w:t xml:space="preserve"> </w:t>
-      </w:r>
-      <w:r>
-        <w:rPr>
-          <w:rFonts w:ascii="Tahoma" w:hAnsi="Tahoma" w:cs="Tahoma"/>
-          <w:color w:val="00000A"/>
-          <w:sz w:val="22"/>
-          <w:szCs w:val="22"/>
-        </w:rPr>
-        <w:t>Artistique</w:t>
+        <w:t xml:space="preserve"> Artistique</w:t>
       </w:r>
     </w:p>
     <w:p>
@@ -1720,15 +1686,7 @@
           <w:sz w:val="22"/>
           <w:szCs w:val="22"/>
         </w:rPr>
-        <w:t>DOREL-FLAMENT Corinne, présidente de la secti</w:t>
-      </w:r>
-      <w:r>
-        <w:rPr>
-          <w:rFonts w:ascii="Tahoma" w:hAnsi="Tahoma" w:cs="Tahoma"/>
-          <w:sz w:val="22"/>
-          <w:szCs w:val="22"/>
-        </w:rPr>
-        <w:t>on PRIDIS</w:t>
+        <w:t>DOREL-FLAMENT Corinne, présidente de la section PRIDIS</w:t>
       </w:r>
     </w:p>
     <w:p>
@@ -1791,19 +1749,7 @@
         <w:rPr>
           <w:rFonts w:ascii="Tahoma" w:hAnsi="Tahoma" w:cs="Tahoma"/>
         </w:rPr>
-        <w:t>Grand passionné des intelligences artificielles bio-inspirées et à utilité de la médecine, j’ai effectué plusieurs projets personnels autour de la reconnaissance d’images biologiques à l’aide</w:t>
-      </w:r>
-      <w:r>
-        <w:rPr>
-          <w:rFonts w:ascii="Tahoma" w:hAnsi="Tahoma" w:cs="Tahoma"/>
-        </w:rPr>
-        <w:t xml:space="preserve"> d’intelligences artificielles et plus particulièrement des réseaux de neurones (reconnaissance de tumeurs sur des clichés, de fractures sur des radios, reconnaissance faciale …). J’ai également réalisé une intelligence artificielle pour une démonstration </w:t>
-      </w:r>
-      <w:r>
-        <w:rPr>
-          <w:rFonts w:ascii="Tahoma" w:hAnsi="Tahoma" w:cs="Tahoma"/>
-        </w:rPr>
-        <w:t xml:space="preserve">d’un bras robotique bio-inspiré le </w:t>
+        <w:t xml:space="preserve">Grand passionné des intelligences artificielles bio-inspirées et à utilité de la médecine, j’ai effectué plusieurs projets personnels autour de la reconnaissance d’images biologiques à l’aide d’intelligences artificielles et plus particulièrement des réseaux de neurones (reconnaissance de tumeurs sur des clichés, de fractures sur des radios, reconnaissance faciale …). J’ai également réalisé une intelligence artificielle pour une démonstration d’un bras robotique bio-inspiré le </w:t>
       </w:r>
       <w:r>
         <w:rPr>
@@ -1831,10 +1777,16 @@
       <w:r>
         <w:rPr>
           <w:rFonts w:ascii="Tahoma" w:hAnsi="Tahoma" w:cs="Tahoma"/>
+        </w:rPr>
+        <w:t>Dernièrement je m’intéresse aux signaux d’électro-encéphalogrammes et à leur signification</w:t>
+      </w:r>
+      <w:r>
+        <w:rPr>
+          <w:rFonts w:ascii="Tahoma" w:hAnsi="Tahoma" w:cs="Tahoma"/>
           <w:sz w:val="22"/>
           <w:szCs w:val="22"/>
         </w:rPr>
-        <w:t>Dernièrement je m’intéresse aux signaux d’électro-encéphalogrammes et à leur signification.</w:t>
+        <w:t>.</w:t>
       </w:r>
     </w:p>
     <w:p>
@@ -1873,6 +1825,7 @@
           <w:ilvl w:val="0"/>
           <w:numId w:val="5"/>
         </w:numPr>
+        <w:spacing w:after="120"/>
         <w:rPr>
           <w:rFonts w:ascii="Tahoma" w:hAnsi="Tahoma" w:cs="Tahoma"/>
         </w:rPr>
@@ -1895,25 +1848,7 @@
         <w:rPr>
           <w:rFonts w:ascii="Tahoma" w:hAnsi="Tahoma" w:cs="Tahoma"/>
         </w:rPr>
-        <w:t>La compréhension et l’analyse automat</w:t>
-      </w:r>
-      <w:r>
-        <w:rPr>
-          <w:rFonts w:ascii="Tahoma" w:hAnsi="Tahoma" w:cs="Tahoma"/>
-        </w:rPr>
-        <w:t>ique des électro-encéphalogrammes (EEG) est un problème informatique majeur présentant un champ d’application très large. De nombreuses techniques ont été développées pour les classifier, les traiter et essayer de les comprendre. Le seul rempart à leur uti</w:t>
-      </w:r>
-      <w:r>
-        <w:rPr>
-          <w:rFonts w:ascii="Tahoma" w:hAnsi="Tahoma" w:cs="Tahoma"/>
-        </w:rPr>
-        <w:t>lisation dans la vie de tous les jours est le besoin en calcul informatique pour les traduire et les comprendre. Dernièrement, le pilotage de drone grâce à la pensée (interprétation d’EEG) a été rendu possible grâce à des universités américaines. Cela néce</w:t>
-      </w:r>
-      <w:r>
-        <w:rPr>
-          <w:rFonts w:ascii="Tahoma" w:hAnsi="Tahoma" w:cs="Tahoma"/>
-        </w:rPr>
-        <w:t xml:space="preserve">ssite néanmoins d’être relié à un dispositif extrêmement onéreux et puissant. Le but du projet est de trouver une méthode pour pouvoir interpréter ces EEG en temps réel et à faible coûts de calculs. </w:t>
+        <w:t xml:space="preserve">La compréhension et l’analyse automatique des électro-encéphalogrammes (EEG) est un problème informatique majeur présentant un champ d’application très large. De nombreuses techniques ont été développées pour les classifier, les traiter et essayer de les comprendre. Le seul rempart à leur utilisation dans la vie de tous les jours est le besoin en calcul informatique pour les traduire et les comprendre. Dernièrement, le pilotage de drone grâce à la pensée (interprétation d’EEG) a été rendu possible grâce à des universités américaines. Cela nécessite néanmoins d’être relié à un dispositif extrêmement onéreux et puissant. Le but du projet est de trouver une méthode pour pouvoir interpréter ces EEG en temps réel et à faible coûts de calculs. </w:t>
       </w:r>
     </w:p>
     <w:p>
@@ -1927,13 +1862,7 @@
         <w:rPr>
           <w:rFonts w:ascii="Tahoma" w:hAnsi="Tahoma" w:cs="Tahoma"/>
         </w:rPr>
-        <w:t>L’objectif serait de développer un dispositif qui permet</w:t>
-      </w:r>
-      <w:r>
-        <w:rPr>
-          <w:rFonts w:ascii="Tahoma" w:hAnsi="Tahoma" w:cs="Tahoma"/>
-        </w:rPr>
-        <w:t>trait de signaler en temps réel les risques que son porteur encourt comme une crise d’épilepsie ou une crise cardiaque. En effet, il existe des signaux spécifiques dans les EEG qui permettent de prédire de tels événements.</w:t>
+        <w:t>L’objectif serait de développer un dispositif qui permettrait de signaler en temps réel les risques que son porteur encourt comme une crise d’épilepsie ou une crise cardiaque. En effet, il existe des signaux spécifiques dans les EEG qui permettent de prédire de tels événements.</w:t>
       </w:r>
     </w:p>
     <w:p>
@@ -1989,20 +1918,7 @@
         <w:rPr>
           <w:rFonts w:ascii="Tahoma" w:hAnsi="Tahoma" w:cs="Tahoma"/>
         </w:rPr>
-        <w:lastRenderedPageBreak/>
-        <w:t xml:space="preserve"> </w:t>
-      </w:r>
-      <w:r>
-        <w:rPr>
-          <w:rFonts w:ascii="Tahoma" w:hAnsi="Tahoma" w:cs="Tahoma"/>
-        </w:rPr>
-        <w:t>Les applications de ce pro</w:t>
-      </w:r>
-      <w:r>
-        <w:rPr>
-          <w:rFonts w:ascii="Tahoma" w:hAnsi="Tahoma" w:cs="Tahoma"/>
-        </w:rPr>
-        <w:t>jet son</w:t>
+        <w:t xml:space="preserve"> Les applications de ce projet son</w:t>
       </w:r>
       <w:r>
         <w:rPr>
@@ -2014,19 +1930,7 @@
         <w:rPr>
           <w:rFonts w:ascii="Tahoma" w:hAnsi="Tahoma" w:cs="Tahoma"/>
         </w:rPr>
-        <w:t xml:space="preserve"> multiples et ne se résument pas à la détection de risques cardio-vasculaires. Par exemple, pour les personnes portant une prothèse, la détection d’un signal neuronal spécifique au niveau du cerveau pourrait induire un mouvement ou une action associ</w:t>
-      </w:r>
-      <w:r>
-        <w:rPr>
-          <w:rFonts w:ascii="Tahoma" w:hAnsi="Tahoma" w:cs="Tahoma"/>
-        </w:rPr>
-        <w:t xml:space="preserve">ée de la prothèse. </w:t>
-      </w:r>
-      <w:r>
-        <w:rPr>
-          <w:rFonts w:ascii="Tahoma" w:hAnsi="Tahoma" w:cs="Tahoma"/>
-        </w:rPr>
-        <w:t>Il pourrait permettre de faire parler à l’aide d’un vocaliseur des personnes muettes.</w:t>
+        <w:t xml:space="preserve"> multiples et ne se résument pas à la détection de risques cardio-vasculaires. Par exemple, pour les personnes portant une prothèse, la détection d’un signal neuronal spécifique au niveau du cerveau pourrait induire un mouvement ou une action associée de la prothèse. Il pourrait permettre de faire parler à l’aide d’un vocaliseur des personnes muettes.</w:t>
       </w:r>
     </w:p>
     <w:p>
@@ -2040,13 +1944,7 @@
         <w:rPr>
           <w:rFonts w:ascii="Tahoma" w:hAnsi="Tahoma" w:cs="Tahoma"/>
         </w:rPr>
-        <w:t>Une meilleure analyse de ces EEG peut se faire en couplant les données de l’activité musculaire. Or ces données sont capturées via des capteurs sous la</w:t>
-      </w:r>
-      <w:r>
-        <w:rPr>
-          <w:rFonts w:ascii="Tahoma" w:hAnsi="Tahoma" w:cs="Tahoma"/>
-        </w:rPr>
-        <w:t xml:space="preserve"> même forme (série temporelle) que les EEG. Les algorithmes ainsi développés seront utilisés pour cette partie. Le lien fait entre ces deux jeu</w:t>
+        <w:t>Une meilleure analyse de ces EEG peut se faire en couplant les données de l’activité musculaire. Or ces données sont capturées via des capteurs sous la même forme (série temporelle) que les EEG. Les algorithmes ainsi développés seront utilisés pour cette partie. Le lien fait entre ces deux jeu</w:t>
       </w:r>
       <w:r>
         <w:rPr>
@@ -2080,30 +1978,33 @@
         <w:rPr>
           <w:rFonts w:ascii="Tahoma" w:hAnsi="Tahoma" w:cs="Tahoma"/>
         </w:rPr>
-        <w:t xml:space="preserve"> </w:t>
-      </w:r>
-      <w:r>
-        <w:rPr>
-          <w:rFonts w:ascii="Tahoma" w:hAnsi="Tahoma" w:cs="Tahoma"/>
-        </w:rPr>
-        <w:t xml:space="preserve">Calendrier (chronologie et étapes clés) : </w:t>
+        <w:t xml:space="preserve"> Calendrier (chronologie et étapes clés) : </w:t>
       </w:r>
     </w:p>
     <w:p>
       <w:pPr>
         <w:jc w:val="both"/>
-      </w:pPr>
-      <w:r>
-        <w:rPr>
-          <w:rFonts w:ascii="Tahoma" w:hAnsi="Tahoma" w:cs="Tahoma"/>
-        </w:rPr>
-        <w:t>Plusieurs approches commencent à être explorées. Dans les deux cas les résultats sont très prometteurs. La discrétisation du signal en temps réel testée sur des électro-encéphalogrammes de référence (disponibles su</w:t>
-      </w:r>
-      <w:r>
-        <w:rPr>
-          <w:rFonts w:ascii="Tahoma" w:hAnsi="Tahoma" w:cs="Tahoma"/>
-        </w:rPr>
-        <w:t xml:space="preserve">r </w:t>
+        <w:rPr>
+          <w:rFonts w:ascii="Tahoma" w:hAnsi="Tahoma" w:cs="Tahoma"/>
+        </w:rPr>
+      </w:pPr>
+      <w:r>
+        <w:rPr>
+          <w:rFonts w:ascii="Tahoma" w:hAnsi="Tahoma" w:cs="Tahoma"/>
+        </w:rPr>
+        <w:t>Plusieurs approches commencent à être explorées. Dans les deux cas les résultats sont très prometteurs. La discrétisation du signal en temps réel testée sur des électr</w:t>
+      </w:r>
+      <w:r>
+        <w:rPr>
+          <w:rFonts w:ascii="Tahoma" w:hAnsi="Tahoma" w:cs="Tahoma"/>
+        </w:rPr>
+        <w:t xml:space="preserve">o-encéphalogrammes de référence traduisant des actions simples </w:t>
+      </w:r>
+      <w:r>
+        <w:rPr>
+          <w:rFonts w:ascii="Tahoma" w:hAnsi="Tahoma" w:cs="Tahoma"/>
+        </w:rPr>
+        <w:t xml:space="preserve">(disponibles sur </w:t>
       </w:r>
       <w:hyperlink r:id="rId14" w:history="1">
         <w:r>
@@ -2124,58 +2025,267 @@
         <w:rPr>
           <w:rFonts w:ascii="Tahoma" w:hAnsi="Tahoma" w:cs="Tahoma"/>
         </w:rPr>
-        <w:t>) est un réel succès. De plus, une reconnaissance en temps réel des motifs d’EEG est déjà implémentée et fourni des résultats prometteurs. Tous les tests sont réalisés sur des jeux traduisant des actio</w:t>
-      </w:r>
-      <w:r>
-        <w:rPr>
-          <w:rFonts w:ascii="Tahoma" w:hAnsi="Tahoma" w:cs="Tahoma"/>
-        </w:rPr>
-        <w:t xml:space="preserve">ns simples comme ouvrir ou fermer les yeux. </w:t>
+        <w:t>) est un réel succès. De plus, une reconnaissance en temps réel des motifs d’EEG est déjà implémentée et fou</w:t>
+      </w:r>
+      <w:r>
+        <w:rPr>
+          <w:rFonts w:ascii="Tahoma" w:hAnsi="Tahoma" w:cs="Tahoma"/>
+        </w:rPr>
+        <w:t xml:space="preserve">rni des résultats prometteurs. Si le projet est financé voici les prochaines </w:t>
+      </w:r>
+      <w:r>
+        <w:rPr>
+          <w:rFonts w:ascii="Tahoma" w:hAnsi="Tahoma" w:cs="Tahoma"/>
+        </w:rPr>
+        <w:t>étapes prévues :</w:t>
       </w:r>
     </w:p>
     <w:p>
       <w:pPr>
         <w:jc w:val="both"/>
-      </w:pPr>
-      <w:r>
-        <w:rPr>
-          <w:rFonts w:ascii="Tahoma" w:hAnsi="Tahoma" w:cs="Tahoma"/>
-        </w:rPr>
-        <w:t>Il est envisagé prochainement de tester ces algorithmes sur des données collectées en temps réel par des capteurs d’EEG et musculaires sur différents individus (début estimé : courant février).</w:t>
-      </w:r>
-    </w:p>
-    <w:p>
-      <w:pPr>
+        <w:rPr>
+          <w:rFonts w:ascii="Tahoma" w:hAnsi="Tahoma" w:cs="Tahoma"/>
+        </w:rPr>
+      </w:pPr>
+    </w:p>
+    <w:p>
+      <w:pPr>
+        <w:pStyle w:val="Paragraphedeliste"/>
+        <w:numPr>
+          <w:ilvl w:val="0"/>
+          <w:numId w:val="8"/>
+        </w:numPr>
+        <w:spacing w:after="0"/>
+        <w:ind w:left="473"/>
         <w:jc w:val="both"/>
-      </w:pPr>
-      <w:r>
-        <w:rPr>
-          <w:rFonts w:ascii="Tahoma" w:hAnsi="Tahoma" w:cs="Tahoma"/>
-        </w:rPr>
-        <w:t>La dernière étape</w:t>
-      </w:r>
-      <w:r>
-        <w:rPr>
-          <w:rFonts w:ascii="Tahoma" w:hAnsi="Tahoma" w:cs="Tahoma"/>
-        </w:rPr>
-        <w:t xml:space="preserve"> serait de transférer les algorithmes sur une carte électronique portable (Raspberry) afin de tester la portabilité du système visé et de le tester sur de longues périodes de temps.</w:t>
-      </w:r>
-    </w:p>
-    <w:p>
-      <w:pPr>
+        <w:rPr>
+          <w:rFonts w:ascii="Tahoma" w:hAnsi="Tahoma" w:cs="Tahoma"/>
+          <w:sz w:val="24"/>
+          <w:szCs w:val="24"/>
+        </w:rPr>
+      </w:pPr>
+      <w:r>
+        <w:rPr>
+          <w:rFonts w:ascii="Tahoma" w:hAnsi="Tahoma" w:cs="Tahoma"/>
+          <w:sz w:val="24"/>
+          <w:szCs w:val="24"/>
+        </w:rPr>
+        <w:t>D</w:t>
+      </w:r>
+      <w:r>
+        <w:rPr>
+          <w:rFonts w:ascii="Tahoma" w:hAnsi="Tahoma" w:cs="Tahoma"/>
+          <w:sz w:val="24"/>
+          <w:szCs w:val="24"/>
+        </w:rPr>
+        <w:t xml:space="preserve">u plus tôt possible </w:t>
+      </w:r>
+      <w:r>
+        <w:rPr>
+          <w:rFonts w:ascii="Tahoma" w:hAnsi="Tahoma" w:cs="Tahoma"/>
+          <w:sz w:val="24"/>
+          <w:szCs w:val="24"/>
+        </w:rPr>
+        <w:t xml:space="preserve">à </w:t>
+      </w:r>
+      <w:r>
+        <w:rPr>
+          <w:rFonts w:ascii="Tahoma" w:hAnsi="Tahoma" w:cs="Tahoma"/>
+          <w:sz w:val="24"/>
+          <w:szCs w:val="24"/>
+        </w:rPr>
+        <w:t>Avril</w:t>
+      </w:r>
+      <w:r>
+        <w:rPr>
+          <w:rFonts w:ascii="Tahoma" w:hAnsi="Tahoma" w:cs="Tahoma"/>
+          <w:sz w:val="24"/>
+          <w:szCs w:val="24"/>
+        </w:rPr>
+        <w:t xml:space="preserve"> : Achat du matériel nécessaire et test des algorithmes développés sur des données acquises en temps réel par des capteurs </w:t>
+      </w:r>
+      <w:r>
+        <w:rPr>
+          <w:rFonts w:ascii="Tahoma" w:hAnsi="Tahoma" w:cs="Tahoma"/>
+          <w:sz w:val="24"/>
+          <w:szCs w:val="24"/>
+        </w:rPr>
+        <w:t>d’EEG</w:t>
+      </w:r>
+      <w:r>
+        <w:rPr>
+          <w:rFonts w:ascii="Tahoma" w:hAnsi="Tahoma" w:cs="Tahoma"/>
+          <w:sz w:val="24"/>
+          <w:szCs w:val="24"/>
+        </w:rPr>
+        <w:t xml:space="preserve"> </w:t>
+      </w:r>
+      <w:r>
+        <w:rPr>
+          <w:rFonts w:ascii="Tahoma" w:hAnsi="Tahoma" w:cs="Tahoma"/>
+          <w:sz w:val="24"/>
+          <w:szCs w:val="24"/>
+        </w:rPr>
+        <w:t>et musculaires sur différents individus.</w:t>
+      </w:r>
+    </w:p>
+    <w:p>
+      <w:pPr>
+        <w:ind w:left="340"/>
         <w:jc w:val="both"/>
-      </w:pPr>
-      <w:r>
-        <w:rPr>
-          <w:rFonts w:ascii="Tahoma" w:hAnsi="Tahoma" w:cs="Tahoma"/>
-        </w:rPr>
-        <w:t xml:space="preserve">Une étape à plus long terme serait de tester l’application du projet pour </w:t>
-      </w:r>
-      <w:r>
-        <w:rPr>
-          <w:rFonts w:ascii="Tahoma" w:hAnsi="Tahoma" w:cs="Tahoma"/>
-        </w:rPr>
-        <w:t>faire bouger un servo moteur par la pensée.</w:t>
+        <w:rPr>
+          <w:rFonts w:ascii="Tahoma" w:hAnsi="Tahoma" w:cs="Tahoma"/>
+        </w:rPr>
+      </w:pPr>
+    </w:p>
+    <w:p>
+      <w:pPr>
+        <w:pStyle w:val="Paragraphedeliste"/>
+        <w:numPr>
+          <w:ilvl w:val="0"/>
+          <w:numId w:val="8"/>
+        </w:numPr>
+        <w:spacing w:after="0"/>
+        <w:ind w:left="473"/>
+        <w:jc w:val="both"/>
+        <w:rPr>
+          <w:rFonts w:ascii="Tahoma" w:hAnsi="Tahoma" w:cs="Tahoma"/>
+          <w:sz w:val="24"/>
+          <w:szCs w:val="24"/>
+        </w:rPr>
+      </w:pPr>
+      <w:r>
+        <w:rPr>
+          <w:rFonts w:ascii="Tahoma" w:hAnsi="Tahoma" w:cs="Tahoma"/>
+          <w:sz w:val="24"/>
+          <w:szCs w:val="24"/>
+        </w:rPr>
+        <w:t>Mai à Juillet : Modification éventuelle des algorithmes pour pouvoir les transférer sur une carte électronique portable (Raspberry) afin de tester la portabilité du système visé et de le tester sur de longues périodes de temps.</w:t>
+      </w:r>
+    </w:p>
+    <w:p>
+      <w:pPr>
+        <w:pStyle w:val="Paragraphedeliste"/>
+        <w:spacing w:after="0"/>
+        <w:ind w:left="454"/>
+        <w:rPr>
+          <w:rFonts w:ascii="Tahoma" w:hAnsi="Tahoma" w:cs="Tahoma"/>
+          <w:sz w:val="24"/>
+          <w:szCs w:val="24"/>
+        </w:rPr>
+      </w:pPr>
+    </w:p>
+    <w:p>
+      <w:pPr>
+        <w:pStyle w:val="Paragraphedeliste"/>
+        <w:numPr>
+          <w:ilvl w:val="0"/>
+          <w:numId w:val="8"/>
+        </w:numPr>
+        <w:spacing w:after="0"/>
+        <w:ind w:left="473"/>
+        <w:jc w:val="both"/>
+        <w:rPr>
+          <w:rFonts w:ascii="Tahoma" w:hAnsi="Tahoma" w:cs="Tahoma"/>
+          <w:sz w:val="24"/>
+          <w:szCs w:val="24"/>
+        </w:rPr>
+      </w:pPr>
+      <w:r>
+        <w:rPr>
+          <w:rFonts w:ascii="Tahoma" w:hAnsi="Tahoma" w:cs="Tahoma"/>
+          <w:sz w:val="24"/>
+          <w:szCs w:val="24"/>
+        </w:rPr>
+        <w:t>Août à Novembre : Tester</w:t>
+      </w:r>
+      <w:r>
+        <w:rPr>
+          <w:rFonts w:ascii="Tahoma" w:hAnsi="Tahoma" w:cs="Tahoma"/>
+          <w:sz w:val="24"/>
+          <w:szCs w:val="24"/>
+        </w:rPr>
+        <w:t xml:space="preserve"> l’application du projet </w:t>
+      </w:r>
+      <w:r>
+        <w:rPr>
+          <w:rFonts w:ascii="Tahoma" w:hAnsi="Tahoma" w:cs="Tahoma"/>
+          <w:sz w:val="24"/>
+          <w:szCs w:val="24"/>
+        </w:rPr>
+        <w:t xml:space="preserve">dans un autre contexte </w:t>
+      </w:r>
+      <w:r>
+        <w:rPr>
+          <w:rFonts w:ascii="Tahoma" w:hAnsi="Tahoma" w:cs="Tahoma"/>
+          <w:sz w:val="24"/>
+          <w:szCs w:val="24"/>
+        </w:rPr>
+        <w:t>biomédical</w:t>
+      </w:r>
+      <w:r>
+        <w:rPr>
+          <w:rFonts w:ascii="Tahoma" w:hAnsi="Tahoma" w:cs="Tahoma"/>
+          <w:sz w:val="24"/>
+          <w:szCs w:val="24"/>
+        </w:rPr>
+        <w:t> : fa</w:t>
+      </w:r>
+      <w:r>
+        <w:rPr>
+          <w:rFonts w:ascii="Tahoma" w:hAnsi="Tahoma" w:cs="Tahoma"/>
+          <w:sz w:val="24"/>
+          <w:szCs w:val="24"/>
+        </w:rPr>
+        <w:t xml:space="preserve">ire bouger un servo moteur </w:t>
+      </w:r>
+      <w:r>
+        <w:rPr>
+          <w:rFonts w:ascii="Tahoma" w:hAnsi="Tahoma" w:cs="Tahoma"/>
+          <w:sz w:val="24"/>
+          <w:szCs w:val="24"/>
+        </w:rPr>
+        <w:t>(simulant une prothèse)</w:t>
+      </w:r>
+      <w:r>
+        <w:rPr>
+          <w:rFonts w:ascii="Tahoma" w:hAnsi="Tahoma" w:cs="Tahoma"/>
+          <w:sz w:val="24"/>
+          <w:szCs w:val="24"/>
+        </w:rPr>
+        <w:t xml:space="preserve"> </w:t>
+      </w:r>
+      <w:r>
+        <w:rPr>
+          <w:rFonts w:ascii="Tahoma" w:hAnsi="Tahoma" w:cs="Tahoma"/>
+          <w:sz w:val="24"/>
+          <w:szCs w:val="24"/>
+        </w:rPr>
+        <w:t>par la pensée</w:t>
+      </w:r>
+      <w:r>
+        <w:rPr>
+          <w:rFonts w:ascii="Tahoma" w:hAnsi="Tahoma" w:cs="Tahoma"/>
+          <w:sz w:val="24"/>
+          <w:szCs w:val="24"/>
+        </w:rPr>
+        <w:t xml:space="preserve"> (information que l’on trouve dans les EEG</w:t>
+      </w:r>
+      <w:r>
+        <w:rPr>
+          <w:rFonts w:ascii="Tahoma" w:hAnsi="Tahoma" w:cs="Tahoma"/>
+          <w:sz w:val="24"/>
+          <w:szCs w:val="24"/>
+        </w:rPr>
+        <w:t>)</w:t>
+      </w:r>
+      <w:r>
+        <w:rPr>
+          <w:rFonts w:ascii="Tahoma" w:hAnsi="Tahoma" w:cs="Tahoma"/>
+          <w:sz w:val="24"/>
+          <w:szCs w:val="24"/>
+        </w:rPr>
+        <w:t>.</w:t>
       </w:r>
     </w:p>
     <w:p>
@@ -2199,7 +2309,15 @@
         <w:rPr>
           <w:rFonts w:ascii="Tahoma" w:hAnsi="Tahoma" w:cs="Tahoma"/>
         </w:rPr>
-        <w:t>Budget prévisionnel : 2500 €</w:t>
+        <w:t xml:space="preserve">Budget prévisionnel : </w:t>
+      </w:r>
+      <w:r>
+        <w:rPr>
+          <w:rFonts w:ascii="Tahoma" w:hAnsi="Tahoma" w:cs="Tahoma"/>
+          <w:sz w:val="24"/>
+          <w:szCs w:val="24"/>
+        </w:rPr>
+        <w:t>2500 €</w:t>
       </w:r>
     </w:p>
     <w:p>
@@ -2229,7 +2347,15 @@
         <w:rPr>
           <w:rFonts w:ascii="Arial" w:hAnsi="Arial" w:cs="Arial"/>
         </w:rPr>
-        <w:t> : 1000 €</w:t>
+        <w:t xml:space="preserve"> : </w:t>
+      </w:r>
+      <w:r>
+        <w:rPr>
+          <w:rFonts w:ascii="Arial" w:hAnsi="Arial" w:cs="Arial"/>
+          <w:sz w:val="24"/>
+          <w:szCs w:val="24"/>
+        </w:rPr>
+        <w:t>1000 €</w:t>
       </w:r>
     </w:p>
     <w:p>
@@ -2248,6 +2374,7 @@
           <w:ilvl w:val="0"/>
           <w:numId w:val="5"/>
         </w:numPr>
+        <w:spacing w:after="120"/>
       </w:pPr>
       <w:r>
         <w:rPr>
@@ -2256,35 +2383,38 @@
         <w:t xml:space="preserve">Merci de préciser l’usage de cette somme : </w:t>
       </w:r>
     </w:p>
+    <w:p/>
     <w:p>
       <w:pPr>
         <w:pStyle w:val="Paragraphedeliste"/>
-        <w:ind w:left="360"/>
-        <w:rPr>
-          <w:rFonts w:ascii="Tahoma" w:hAnsi="Tahoma" w:cs="Tahoma"/>
-        </w:rPr>
-      </w:pPr>
-      <w:r>
-        <w:rPr>
-          <w:rFonts w:ascii="Tahoma" w:hAnsi="Tahoma" w:cs="Tahoma"/>
-        </w:rPr>
-        <w:t>Les 100</w:t>
-      </w:r>
-      <w:r>
-        <w:rPr>
-          <w:rFonts w:ascii="Tahoma" w:hAnsi="Tahoma" w:cs="Tahoma"/>
-        </w:rPr>
-        <w:t xml:space="preserve">0€ permettront </w:t>
-      </w:r>
-      <w:r>
-        <w:rPr>
-          <w:rFonts w:ascii="Tahoma" w:hAnsi="Tahoma" w:cs="Tahoma"/>
+        <w:ind w:left="0"/>
+        <w:rPr>
+          <w:rFonts w:ascii="Tahoma" w:hAnsi="Tahoma" w:cs="Tahoma"/>
+          <w:sz w:val="24"/>
+          <w:szCs w:val="24"/>
+        </w:rPr>
+      </w:pPr>
+      <w:r>
+        <w:rPr>
+          <w:rFonts w:ascii="Tahoma" w:hAnsi="Tahoma" w:cs="Tahoma"/>
+          <w:sz w:val="24"/>
+          <w:szCs w:val="24"/>
+        </w:rPr>
+        <w:t xml:space="preserve">Les 1000€ permettront </w:t>
+      </w:r>
+      <w:r>
+        <w:rPr>
+          <w:rFonts w:ascii="Tahoma" w:hAnsi="Tahoma" w:cs="Tahoma"/>
+          <w:sz w:val="24"/>
+          <w:szCs w:val="24"/>
         </w:rPr>
         <w:t>d’acheter</w:t>
       </w:r>
       <w:r>
         <w:rPr>
           <w:rFonts w:ascii="Tahoma" w:hAnsi="Tahoma" w:cs="Tahoma"/>
+          <w:sz w:val="24"/>
+          <w:szCs w:val="24"/>
         </w:rPr>
         <w:t xml:space="preserve"> le matériel nécessaire aux essais en conditions réelles, A savoir, ces 1000€ serviront à acheter : </w:t>
       </w:r>
@@ -2292,14 +2422,19 @@
     <w:p>
       <w:pPr>
         <w:pStyle w:val="Paragraphedeliste"/>
-        <w:ind w:left="360"/>
-        <w:rPr>
-          <w:rFonts w:ascii="Tahoma" w:hAnsi="Tahoma" w:cs="Tahoma"/>
-        </w:rPr>
-      </w:pPr>
-      <w:r>
-        <w:rPr>
-          <w:rFonts w:ascii="Tahoma" w:hAnsi="Tahoma" w:cs="Tahoma"/>
+        <w:spacing w:after="0"/>
+        <w:ind w:left="170"/>
+        <w:rPr>
+          <w:rFonts w:ascii="Tahoma" w:hAnsi="Tahoma" w:cs="Tahoma"/>
+          <w:sz w:val="24"/>
+          <w:szCs w:val="24"/>
+        </w:rPr>
+      </w:pPr>
+      <w:r>
+        <w:rPr>
+          <w:rFonts w:ascii="Tahoma" w:hAnsi="Tahoma" w:cs="Tahoma"/>
+          <w:sz w:val="24"/>
+          <w:szCs w:val="24"/>
         </w:rPr>
         <w:t>- 300€ un capteur d’électroencéphalogramme de marque MUSE (</w:t>
       </w:r>
@@ -2308,6 +2443,8 @@
           <w:rPr>
             <w:rStyle w:val="LienInternet"/>
             <w:rFonts w:ascii="Tahoma" w:hAnsi="Tahoma" w:cs="Tahoma"/>
+            <w:sz w:val="24"/>
+            <w:szCs w:val="24"/>
           </w:rPr>
           <w:t>https://www.amazon.fr/InteraXon-Muse-sensing-headband-Couleur/dp/B01F54X6MO</w:t>
         </w:r>
@@ -2316,6 +2453,8 @@
         <w:r>
           <w:rPr>
             <w:rFonts w:ascii="Tahoma" w:hAnsi="Tahoma" w:cs="Tahoma"/>
+            <w:sz w:val="24"/>
+            <w:szCs w:val="24"/>
           </w:rPr>
           <w:t>)</w:t>
         </w:r>
@@ -2324,6 +2463,18 @@
     <w:p>
       <w:pPr>
         <w:pStyle w:val="Paragraphedeliste"/>
+        <w:spacing w:after="0"/>
+        <w:ind w:left="170"/>
+        <w:rPr>
+          <w:rFonts w:ascii="Tahoma" w:hAnsi="Tahoma" w:cs="Tahoma"/>
+          <w:sz w:val="24"/>
+          <w:szCs w:val="24"/>
+        </w:rPr>
+      </w:pPr>
+    </w:p>
+    <w:p>
+      <w:pPr>
+        <w:ind w:firstLine="170"/>
         <w:rPr>
           <w:rFonts w:ascii="Tahoma" w:hAnsi="Tahoma" w:cs="Tahoma"/>
         </w:rPr>
@@ -2354,43 +2505,47 @@
     </w:p>
     <w:p>
       <w:pPr>
+        <w:ind w:firstLine="170"/>
+        <w:rPr>
+          <w:rFonts w:ascii="Tahoma" w:hAnsi="Tahoma" w:cs="Tahoma"/>
+        </w:rPr>
+      </w:pPr>
+    </w:p>
+    <w:p>
+      <w:pPr>
         <w:pStyle w:val="Paragraphedeliste"/>
-        <w:ind w:left="360"/>
-        <w:rPr>
-          <w:rFonts w:ascii="Tahoma" w:hAnsi="Tahoma" w:cs="Tahoma"/>
-        </w:rPr>
-      </w:pPr>
-      <w:r>
-        <w:rPr>
-          <w:rFonts w:ascii="Tahoma" w:hAnsi="Tahoma" w:cs="Tahoma"/>
-        </w:rPr>
-        <w:t>- 2x 250€ pour 2x ki</w:t>
-      </w:r>
-      <w:r>
-        <w:rPr>
-          <w:rFonts w:ascii="Tahoma" w:hAnsi="Tahoma" w:cs="Tahoma"/>
-        </w:rPr>
-        <w:t>ts Raspberry Kit touch Model 3B + 2x Raspberry compute module developpment (</w:t>
+        <w:spacing w:after="0"/>
+        <w:ind w:left="170"/>
+        <w:rPr>
+          <w:rFonts w:ascii="Tahoma" w:hAnsi="Tahoma" w:cs="Tahoma"/>
+          <w:sz w:val="24"/>
+          <w:szCs w:val="24"/>
+        </w:rPr>
+      </w:pPr>
+      <w:r>
+        <w:rPr>
+          <w:rFonts w:ascii="Tahoma" w:hAnsi="Tahoma" w:cs="Tahoma"/>
+          <w:sz w:val="24"/>
+          <w:szCs w:val="24"/>
+        </w:rPr>
+        <w:t>- 2x 250€ pour 2x kits Raspberry Kit touch Model 3B + 2x Raspberry compute module developpment (</w:t>
       </w:r>
       <w:hyperlink r:id="rId17">
         <w:r>
           <w:rPr>
             <w:rStyle w:val="LienInternet"/>
             <w:rFonts w:ascii="Tahoma" w:hAnsi="Tahoma" w:cs="Tahoma"/>
+            <w:sz w:val="24"/>
+            <w:szCs w:val="24"/>
           </w:rPr>
-          <w:t>http://uk.rs-online.com/web/p/processor-microcontroller-development-kits/813416</w:t>
-        </w:r>
-        <w:r>
-          <w:rPr>
-            <w:rStyle w:val="LienInternet"/>
-            <w:rFonts w:ascii="Tahoma" w:hAnsi="Tahoma" w:cs="Tahoma"/>
-          </w:rPr>
-          <w:t>4/</w:t>
+          <w:t>http://uk.rs-online.com/web/p/processor-microcontroller-development-kits/8134164/</w:t>
         </w:r>
       </w:hyperlink>
       <w:r>
         <w:rPr>
           <w:rFonts w:ascii="Tahoma" w:hAnsi="Tahoma" w:cs="Tahoma"/>
+          <w:sz w:val="24"/>
+          <w:szCs w:val="24"/>
         </w:rPr>
         <w:t xml:space="preserve"> et </w:t>
       </w:r>
@@ -2399,44 +2554,40 @@
           <w:rPr>
             <w:rStyle w:val="LienInternet"/>
             <w:rFonts w:ascii="Tahoma" w:hAnsi="Tahoma" w:cs="Tahoma"/>
+            <w:sz w:val="24"/>
+            <w:szCs w:val="24"/>
           </w:rPr>
-          <w:t>http://www.raspberrypi3.fr/kit-touch-screen-7-hdmi-r</w:t>
-        </w:r>
-        <w:r>
-          <w:rPr>
-            <w:rStyle w:val="LienInternet"/>
-            <w:rFonts w:ascii="Tahoma" w:hAnsi="Tahoma" w:cs="Tahoma"/>
-          </w:rPr>
-          <w:t>aspberry-pi-3-model-b-34.html?gclid=Cj0KEQiA-MPCBRCZ0q23tPGm6_8BEiQAgw_bAvNX-sg4GhRvrcwHh4bo130iHy7a4XBr5AaZ7FyLcVQaAr4t8P8HAQ</w:t>
+          <w:t>http://www.raspberrypi3.fr/kit-touch-screen-7-hdmi-raspberry-pi-3-model-b-34.html?gclid=Cj0KEQiA-MPCBRCZ0q23tPGm6_8BEiQAgw_bAvNX-sg4GhRvrcwHh4bo130iHy7a4XBr5AaZ7FyLcVQaAr4t8P8HAQ</w:t>
         </w:r>
       </w:hyperlink>
       <w:r>
         <w:rPr>
           <w:rFonts w:ascii="Tahoma" w:hAnsi="Tahoma" w:cs="Tahoma"/>
-        </w:rPr>
-        <w:t>). Il y a donc une carte pour traiter chaque type de signal.</w:t>
-      </w:r>
-    </w:p>
-    <w:p>
-      <w:pPr>
-        <w:rPr>
-          <w:rFonts w:ascii="Arial" w:hAnsi="Arial" w:cs="Arial"/>
-        </w:rPr>
-      </w:pPr>
-    </w:p>
-    <w:p>
-      <w:pPr>
-        <w:rPr>
-          <w:rFonts w:ascii="Arial" w:hAnsi="Arial" w:cs="Arial"/>
-        </w:rPr>
-      </w:pPr>
-    </w:p>
-    <w:p>
-      <w:pPr>
-        <w:rPr>
-          <w:rFonts w:ascii="Arial" w:hAnsi="Arial" w:cs="Arial"/>
-        </w:rPr>
-      </w:pPr>
+          <w:sz w:val="24"/>
+          <w:szCs w:val="24"/>
+        </w:rPr>
+        <w:t xml:space="preserve">). </w:t>
+      </w:r>
+    </w:p>
+    <w:p>
+      <w:pPr>
+        <w:pStyle w:val="Paragraphedeliste"/>
+        <w:spacing w:after="0"/>
+        <w:ind w:left="170"/>
+        <w:rPr>
+          <w:rFonts w:ascii="Tahoma" w:hAnsi="Tahoma" w:cs="Tahoma"/>
+          <w:sz w:val="24"/>
+          <w:szCs w:val="24"/>
+        </w:rPr>
+      </w:pPr>
+      <w:r>
+        <w:rPr>
+          <w:rFonts w:ascii="Tahoma" w:hAnsi="Tahoma" w:cs="Tahoma"/>
+          <w:sz w:val="24"/>
+          <w:szCs w:val="24"/>
+        </w:rPr>
+        <w:t>Il y a donc une carte pour traiter chaque type de signal.</w:t>
+      </w:r>
     </w:p>
     <w:p>
       <w:pPr>
@@ -2473,7 +2624,6 @@
           <w:sz w:val="24"/>
           <w:szCs w:val="24"/>
         </w:rPr>
-        <w:lastRenderedPageBreak/>
         <w:t>Le partenariat avec la Fondation :</w:t>
       </w:r>
     </w:p>
@@ -2497,40 +2647,30 @@
     </w:p>
     <w:p>
       <w:pPr>
-        <w:rPr>
-          <w:rFonts w:ascii="Tahoma" w:hAnsi="Tahoma" w:cs="Tahoma"/>
-        </w:rPr>
-      </w:pPr>
-      <w:r>
-        <w:rPr>
-          <w:rFonts w:ascii="Tahoma" w:hAnsi="Tahoma" w:cs="Tahoma"/>
-        </w:rPr>
-        <w:t>Le projet sera mis en avant lors de différents événements (Hackaton, ateliers de développement, concours ...). Lors de c</w:t>
-      </w:r>
-      <w:r>
-        <w:rPr>
-          <w:rFonts w:ascii="Tahoma" w:hAnsi="Tahoma" w:cs="Tahoma"/>
-        </w:rPr>
-        <w:t>es derniers, le projet sera exposé à différentes entreprises et acteurs professionnels (recherche, développement, grand public ...). De ce fait, la Fondation INSA sera représentée lors de rassemblement de professionnels reconnus.</w:t>
-      </w:r>
-    </w:p>
-    <w:p>
-      <w:pPr>
-        <w:rPr>
-          <w:rFonts w:ascii="Tahoma" w:hAnsi="Tahoma" w:cs="Tahoma"/>
-        </w:rPr>
-      </w:pPr>
-      <w:r>
-        <w:rPr>
-          <w:rFonts w:ascii="Tahoma" w:hAnsi="Tahoma" w:cs="Tahoma"/>
-        </w:rPr>
-        <w:t>De plus, d’après une reche</w:t>
-      </w:r>
-      <w:r>
-        <w:rPr>
-          <w:rFonts w:ascii="Tahoma" w:hAnsi="Tahoma" w:cs="Tahoma"/>
-        </w:rPr>
-        <w:t xml:space="preserve">rche bibliographique menée, </w:t>
+        <w:jc w:val="both"/>
+        <w:rPr>
+          <w:rFonts w:ascii="Tahoma" w:hAnsi="Tahoma" w:cs="Tahoma"/>
+        </w:rPr>
+      </w:pPr>
+      <w:r>
+        <w:rPr>
+          <w:rFonts w:ascii="Tahoma" w:hAnsi="Tahoma" w:cs="Tahoma"/>
+        </w:rPr>
+        <w:t>Le projet sera mis en avant lors de différents événements (Hackaton, ateliers de développement, concours ...). Lors de ces derniers, le projet sera exposé à différentes entreprises et acteurs professionnels (recherche, développement, grand public ...). De ce fait, la Fondation INSA sera représentée lors de rassemblement de professionnels reconnus.</w:t>
+      </w:r>
+    </w:p>
+    <w:p>
+      <w:pPr>
+        <w:jc w:val="both"/>
+        <w:rPr>
+          <w:rFonts w:ascii="Tahoma" w:hAnsi="Tahoma" w:cs="Tahoma"/>
+        </w:rPr>
+      </w:pPr>
+      <w:r>
+        <w:rPr>
+          <w:rFonts w:ascii="Tahoma" w:hAnsi="Tahoma" w:cs="Tahoma"/>
+        </w:rPr>
+        <w:t xml:space="preserve">De plus, d’après une recherche bibliographique menée, </w:t>
       </w:r>
       <w:r>
         <w:rPr>
@@ -2542,13 +2682,7 @@
         <w:rPr>
           <w:rFonts w:ascii="Tahoma" w:hAnsi="Tahoma" w:cs="Tahoma"/>
         </w:rPr>
-        <w:t xml:space="preserve"> utilisée est inédite étant que donné qu’aucune</w:t>
-      </w:r>
-      <w:r>
-        <w:rPr>
-          <w:rFonts w:ascii="Tahoma" w:hAnsi="Tahoma" w:cs="Tahoma"/>
-        </w:rPr>
-        <w:t xml:space="preserve"> publication n’est référencée sur ce sujet. Par conséquent si les résultats sont probants, </w:t>
+        <w:t xml:space="preserve"> utilisée est inédite étant que donné qu’aucune publication n’est référencée sur ce sujet. Par conséquent si les résultats sont probants, </w:t>
       </w:r>
       <w:r>
         <w:rPr>
@@ -2560,13 +2694,7 @@
         <w:rPr>
           <w:rFonts w:ascii="Tahoma" w:hAnsi="Tahoma" w:cs="Tahoma"/>
         </w:rPr>
-        <w:t xml:space="preserve"> articles de recherche seront soumis et dans lesquels la Fondation </w:t>
-      </w:r>
-      <w:r>
-        <w:rPr>
-          <w:rFonts w:ascii="Tahoma" w:hAnsi="Tahoma" w:cs="Tahoma"/>
-        </w:rPr>
-        <w:t>sera remerciée.</w:t>
+        <w:t xml:space="preserve"> articles de recherche seront soumis et dans lesquels la Fondation sera remerciée.</w:t>
       </w:r>
     </w:p>
     <w:p>
@@ -2661,14 +2789,7 @@
           <w:rFonts w:ascii="Arial" w:hAnsi="Arial" w:cs="Arial"/>
           <w:bCs/>
         </w:rPr>
-        <w:t xml:space="preserve">Vous </w:t>
-      </w:r>
-      <w:r>
-        <w:rPr>
-          <w:rFonts w:ascii="Arial" w:hAnsi="Arial" w:cs="Arial"/>
-          <w:bCs/>
-        </w:rPr>
-        <w:t>pourrez</w:t>
+        <w:t>Vous pourrez</w:t>
       </w:r>
       <w:r>
         <w:rPr>
@@ -2693,13 +2814,7 @@
         <w:rPr>
           <w:rFonts w:ascii="Arial" w:hAnsi="Arial" w:cs="Arial"/>
         </w:rPr>
-        <w:t>Vous attestez a</w:t>
-      </w:r>
-      <w:r>
-        <w:rPr>
-          <w:rFonts w:ascii="Arial" w:hAnsi="Arial" w:cs="Arial"/>
-        </w:rPr>
-        <w:t xml:space="preserve">voir pris connaissance du règlement. </w:t>
+        <w:t xml:space="preserve">Vous attestez avoir pris connaissance du règlement. </w:t>
       </w:r>
     </w:p>
     <w:p>
@@ -2785,17 +2900,48 @@
         </w:rPr>
         <w:t xml:space="preserve">Signature (nom et prénom) : </w:t>
       </w:r>
-      <w:r>
+    </w:p>
+    <w:p>
+      <w:pPr>
         <w:rPr>
           <w:rFonts w:ascii="Arial" w:hAnsi="Arial" w:cs="Arial"/>
           <w:b/>
           <w:sz w:val="22"/>
           <w:szCs w:val="22"/>
         </w:rPr>
-        <w:t>DENOUN Brice</w:t>
-      </w:r>
+      </w:pPr>
+    </w:p>
+    <w:p>
+      <w:pPr>
+        <w:rPr>
+          <w:rFonts w:ascii="Arial" w:hAnsi="Arial" w:cs="Arial"/>
+          <w:b/>
+          <w:sz w:val="22"/>
+          <w:szCs w:val="22"/>
+        </w:rPr>
+      </w:pPr>
+    </w:p>
+    <w:p>
+      <w:pPr>
+        <w:ind w:left="6048" w:firstLine="864"/>
+        <w:rPr>
+          <w:rFonts w:ascii="Arial" w:hAnsi="Arial" w:cs="Arial"/>
+          <w:b/>
+          <w:sz w:val="22"/>
+          <w:szCs w:val="22"/>
+        </w:rPr>
+      </w:pPr>
       <w:bookmarkStart w:id="0" w:name="_GoBack"/>
       <w:bookmarkEnd w:id="0"/>
+      <w:r>
+        <w:rPr>
+          <w:rFonts w:ascii="Arial" w:hAnsi="Arial" w:cs="Arial"/>
+          <w:b/>
+          <w:sz w:val="22"/>
+          <w:szCs w:val="22"/>
+        </w:rPr>
+        <w:t>DENOUN Brice</w:t>
+      </w:r>
     </w:p>
     <w:p>
       <w:r>
@@ -2959,7 +3105,7 @@
   <w:abstractNum w:abstractNumId="0">
     <w:nsid w:val="08426BC5"/>
     <w:multiLevelType w:val="multilevel"/>
-    <w:tmpl w:val="6FFA66F8"/>
+    <w:tmpl w:val="2F3EDE3C"/>
     <w:lvl w:ilvl="0">
       <w:start w:val="1"/>
       <w:numFmt w:val="decimal"/>
@@ -2968,6 +3114,9 @@
       <w:pPr>
         <w:ind w:left="360" w:hanging="360"/>
       </w:pPr>
+      <w:rPr>
+        <w:rFonts w:ascii="Tahoma" w:hAnsi="Tahoma" w:cs="Tahoma" w:hint="default"/>
+      </w:rPr>
     </w:lvl>
     <w:lvl w:ilvl="1">
       <w:start w:val="1"/>
@@ -3251,6 +3400,118 @@
     </w:lvl>
   </w:abstractNum>
   <w:abstractNum w:abstractNumId="3">
+    <w:nsid w:val="27301B03"/>
+    <w:multiLevelType w:val="hybridMultilevel"/>
+    <w:tmpl w:val="A1D0537C"/>
+    <w:lvl w:ilvl="0" w:tplc="540CB852">
+      <w:numFmt w:val="bullet"/>
+      <w:lvlText w:val="-"/>
+      <w:lvlJc w:val="left"/>
+      <w:pPr>
+        <w:ind w:left="720" w:hanging="360"/>
+      </w:pPr>
+      <w:rPr>
+        <w:rFonts w:ascii="Tahoma" w:eastAsiaTheme="minorEastAsia" w:hAnsi="Tahoma" w:cs="Tahoma" w:hint="default"/>
+      </w:rPr>
+    </w:lvl>
+    <w:lvl w:ilvl="1" w:tplc="040C0003" w:tentative="1">
+      <w:start w:val="1"/>
+      <w:numFmt w:val="bullet"/>
+      <w:lvlText w:val="o"/>
+      <w:lvlJc w:val="left"/>
+      <w:pPr>
+        <w:ind w:left="1440" w:hanging="360"/>
+      </w:pPr>
+      <w:rPr>
+        <w:rFonts w:ascii="Courier New" w:hAnsi="Courier New" w:cs="Courier New" w:hint="default"/>
+      </w:rPr>
+    </w:lvl>
+    <w:lvl w:ilvl="2" w:tplc="040C0005" w:tentative="1">
+      <w:start w:val="1"/>
+      <w:numFmt w:val="bullet"/>
+      <w:lvlText w:val=""/>
+      <w:lvlJc w:val="left"/>
+      <w:pPr>
+        <w:ind w:left="2160" w:hanging="360"/>
+      </w:pPr>
+      <w:rPr>
+        <w:rFonts w:ascii="Wingdings" w:hAnsi="Wingdings" w:hint="default"/>
+      </w:rPr>
+    </w:lvl>
+    <w:lvl w:ilvl="3" w:tplc="040C0001" w:tentative="1">
+      <w:start w:val="1"/>
+      <w:numFmt w:val="bullet"/>
+      <w:lvlText w:val=""/>
+      <w:lvlJc w:val="left"/>
+      <w:pPr>
+        <w:ind w:left="2880" w:hanging="360"/>
+      </w:pPr>
+      <w:rPr>
+        <w:rFonts w:ascii="Symbol" w:hAnsi="Symbol" w:hint="default"/>
+      </w:rPr>
+    </w:lvl>
+    <w:lvl w:ilvl="4" w:tplc="040C0003" w:tentative="1">
+      <w:start w:val="1"/>
+      <w:numFmt w:val="bullet"/>
+      <w:lvlText w:val="o"/>
+      <w:lvlJc w:val="left"/>
+      <w:pPr>
+        <w:ind w:left="3600" w:hanging="360"/>
+      </w:pPr>
+      <w:rPr>
+        <w:rFonts w:ascii="Courier New" w:hAnsi="Courier New" w:cs="Courier New" w:hint="default"/>
+      </w:rPr>
+    </w:lvl>
+    <w:lvl w:ilvl="5" w:tplc="040C0005" w:tentative="1">
+      <w:start w:val="1"/>
+      <w:numFmt w:val="bullet"/>
+      <w:lvlText w:val=""/>
+      <w:lvlJc w:val="left"/>
+      <w:pPr>
+        <w:ind w:left="4320" w:hanging="360"/>
+      </w:pPr>
+      <w:rPr>
+        <w:rFonts w:ascii="Wingdings" w:hAnsi="Wingdings" w:hint="default"/>
+      </w:rPr>
+    </w:lvl>
+    <w:lvl w:ilvl="6" w:tplc="040C0001" w:tentative="1">
+      <w:start w:val="1"/>
+      <w:numFmt w:val="bullet"/>
+      <w:lvlText w:val=""/>
+      <w:lvlJc w:val="left"/>
+      <w:pPr>
+        <w:ind w:left="5040" w:hanging="360"/>
+      </w:pPr>
+      <w:rPr>
+        <w:rFonts w:ascii="Symbol" w:hAnsi="Symbol" w:hint="default"/>
+      </w:rPr>
+    </w:lvl>
+    <w:lvl w:ilvl="7" w:tplc="040C0003" w:tentative="1">
+      <w:start w:val="1"/>
+      <w:numFmt w:val="bullet"/>
+      <w:lvlText w:val="o"/>
+      <w:lvlJc w:val="left"/>
+      <w:pPr>
+        <w:ind w:left="5760" w:hanging="360"/>
+      </w:pPr>
+      <w:rPr>
+        <w:rFonts w:ascii="Courier New" w:hAnsi="Courier New" w:cs="Courier New" w:hint="default"/>
+      </w:rPr>
+    </w:lvl>
+    <w:lvl w:ilvl="8" w:tplc="040C0005" w:tentative="1">
+      <w:start w:val="1"/>
+      <w:numFmt w:val="bullet"/>
+      <w:lvlText w:val=""/>
+      <w:lvlJc w:val="left"/>
+      <w:pPr>
+        <w:ind w:left="6480" w:hanging="360"/>
+      </w:pPr>
+      <w:rPr>
+        <w:rFonts w:ascii="Wingdings" w:hAnsi="Wingdings" w:hint="default"/>
+      </w:rPr>
+    </w:lvl>
+  </w:abstractNum>
+  <w:abstractNum w:abstractNumId="4">
     <w:nsid w:val="28916D5F"/>
     <w:multiLevelType w:val="multilevel"/>
     <w:tmpl w:val="392E015A"/>
@@ -3336,7 +3597,7 @@
       </w:pPr>
     </w:lvl>
   </w:abstractNum>
-  <w:abstractNum w:abstractNumId="4">
+  <w:abstractNum w:abstractNumId="5">
     <w:nsid w:val="339A5BC5"/>
     <w:multiLevelType w:val="multilevel"/>
     <w:tmpl w:val="B3F0A41C"/>
@@ -3451,7 +3712,7 @@
       </w:rPr>
     </w:lvl>
   </w:abstractNum>
-  <w:abstractNum w:abstractNumId="5">
+  <w:abstractNum w:abstractNumId="6">
     <w:nsid w:val="656177E6"/>
     <w:multiLevelType w:val="multilevel"/>
     <w:tmpl w:val="01DE2350"/>
@@ -3537,7 +3798,7 @@
       </w:pPr>
     </w:lvl>
   </w:abstractNum>
-  <w:abstractNum w:abstractNumId="6">
+  <w:abstractNum w:abstractNumId="7">
     <w:nsid w:val="7EAF6413"/>
     <w:multiLevelType w:val="multilevel"/>
     <w:tmpl w:val="CD9EAFBA"/>
@@ -3624,25 +3885,28 @@
     </w:lvl>
   </w:abstractNum>
   <w:num w:numId="1">
-    <w:abstractNumId w:val="4"/>
+    <w:abstractNumId w:val="5"/>
   </w:num>
   <w:num w:numId="2">
-    <w:abstractNumId w:val="3"/>
+    <w:abstractNumId w:val="4"/>
   </w:num>
   <w:num w:numId="3">
     <w:abstractNumId w:val="2"/>
   </w:num>
   <w:num w:numId="4">
-    <w:abstractNumId w:val="6"/>
+    <w:abstractNumId w:val="7"/>
   </w:num>
   <w:num w:numId="5">
     <w:abstractNumId w:val="0"/>
   </w:num>
   <w:num w:numId="6">
-    <w:abstractNumId w:val="5"/>
+    <w:abstractNumId w:val="6"/>
   </w:num>
   <w:num w:numId="7">
     <w:abstractNumId w:val="1"/>
+  </w:num>
+  <w:num w:numId="8">
+    <w:abstractNumId w:val="3"/>
   </w:num>
 </w:numbering>
 </file>
@@ -4976,10 +5240,10 @@
         <a:effectLst/>
         <a:extLst>
           <a:ext uri="{FAA26D3D-D897-4be2-8F04-BA451C77F1D7}">
-            <ma14:placeholderFlag xmlns="" xmlns:ma14="http://schemas.microsoft.com/office/mac/drawingml/2011/main"/>
+            <ma14:placeholderFlag xmlns:ma14="http://schemas.microsoft.com/office/mac/drawingml/2011/main" xmlns=""/>
           </a:ext>
           <a:ext uri="{C572A759-6A51-4108-AA02-DFA0A04FC94B}">
-            <ma14:wrappingTextBoxFlag xmlns="" xmlns:ma14="http://schemas.microsoft.com/office/mac/drawingml/2011/main"/>
+            <ma14:wrappingTextBoxFlag xmlns:ma14="http://schemas.microsoft.com/office/mac/drawingml/2011/main" xmlns=""/>
           </a:ext>
         </a:extLst>
       </a:spPr>
@@ -5010,7 +5274,7 @@
 </file>
 
 <file path=customXml/itemProps1.xml><?xml version="1.0" encoding="utf-8"?>
-<ds:datastoreItem xmlns:ds="http://schemas.openxmlformats.org/officeDocument/2006/customXml" ds:itemID="{3876346D-B2B1-45A9-A941-871B73B03497}">
+<ds:datastoreItem xmlns:ds="http://schemas.openxmlformats.org/officeDocument/2006/customXml" ds:itemID="{A30A7C09-4083-4527-9D19-A98EF18E2BB7}">
   <ds:schemaRefs>
     <ds:schemaRef ds:uri="http://schemas.openxmlformats.org/officeDocument/2006/bibliography"/>
   </ds:schemaRefs>

</xml_diff>